<commit_message>
Update to v6.5:  New input initial community format.  Updated climate library.  Updated documentation.
</commit_message>
<xml_diff>
--- a/docs/LANDIS-II Net Ecosystem CN Succession v6.4 User Guide.docx
+++ b/docs/LANDIS-II Net Ecosystem CN Succession v6.4 User Guide.docx
@@ -150,7 +150,7 @@
         <w:rPr>
           <w:vertAlign w:val="superscript"/>
         </w:rPr>
-        <w:t>2</w:t>
+        <w:t>3</w:t>
       </w:r>
     </w:p>
     <w:p>
@@ -184,13 +184,11 @@
         <w:t>2</w:t>
       </w:r>
       <w:r>
-        <w:t>Portland State University</w:t>
-      </w:r>
-    </w:p>
-    <w:p>
-      <w:pPr>
-        <w:jc w:val="center"/>
-      </w:pPr>
+        <w:t>University</w:t>
+      </w:r>
+      <w:r>
+        <w:t xml:space="preserve"> of Oregon</w:t>
+      </w:r>
     </w:p>
     <w:p>
       <w:pPr>
@@ -198,6 +196,26 @@
         <w:outlineLvl w:val="0"/>
       </w:pPr>
       <w:r>
+        <w:rPr>
+          <w:vertAlign w:val="superscript"/>
+        </w:rPr>
+        <w:t>3</w:t>
+      </w:r>
+      <w:r>
+        <w:t>Quantum Spatial, Portland, OR</w:t>
+      </w:r>
+    </w:p>
+    <w:p>
+      <w:pPr>
+        <w:jc w:val="center"/>
+      </w:pPr>
+    </w:p>
+    <w:p>
+      <w:pPr>
+        <w:jc w:val="center"/>
+        <w:outlineLvl w:val="0"/>
+      </w:pPr>
+      <w:r>
         <w:t xml:space="preserve">Last Revised:  </w:t>
       </w:r>
       <w:r>
@@ -213,7 +231,7 @@
         <w:rPr>
           <w:noProof/>
         </w:rPr>
-        <w:t>May 18, 2020</w:t>
+        <w:t>August 29, 2020</w:t>
       </w:r>
       <w:r>
         <w:rPr>
@@ -20421,345 +20439,36 @@
         </w:tabs>
         <w:ind w:left="1170" w:hanging="1170"/>
       </w:pPr>
-      <w:bookmarkStart w:id="160" w:name="_Toc133339123"/>
-      <w:bookmarkStart w:id="161" w:name="_Toc282434159"/>
-      <w:bookmarkStart w:id="162" w:name="_Toc40686742"/>
-      <w:r>
-        <w:t>Example File</w:t>
+      <w:bookmarkStart w:id="160" w:name="_Toc133339124"/>
+      <w:bookmarkStart w:id="161" w:name="_Toc282434160"/>
+      <w:bookmarkStart w:id="162" w:name="_Toc40686743"/>
+      <w:proofErr w:type="spellStart"/>
+      <w:r>
+        <w:t>LandisData</w:t>
       </w:r>
       <w:bookmarkEnd w:id="160"/>
       <w:bookmarkEnd w:id="161"/>
       <w:bookmarkEnd w:id="162"/>
-    </w:p>
-    <w:p>
-      <w:pPr>
-        <w:pStyle w:val="textinputfile"/>
-      </w:pPr>
-      <w:proofErr w:type="spellStart"/>
-      <w:r>
-        <w:t>LandisData</w:t>
-      </w:r>
       <w:proofErr w:type="spellEnd"/>
-      <w:r>
-        <w:t xml:space="preserve">   "Initial Communities"</w:t>
-      </w:r>
-    </w:p>
-    <w:p>
-      <w:pPr>
-        <w:pStyle w:val="textinputfile"/>
-        <w:rPr>
-          <w:rFonts w:cs="Times New Roman"/>
-        </w:rPr>
-      </w:pPr>
-    </w:p>
-    <w:p>
-      <w:pPr>
-        <w:pStyle w:val="textinputfile"/>
-      </w:pPr>
-      <w:r>
-        <w:t xml:space="preserve">&gt;&gt;Old </w:t>
-      </w:r>
-      <w:proofErr w:type="spellStart"/>
-      <w:r>
-        <w:t>jackpine</w:t>
-      </w:r>
-      <w:proofErr w:type="spellEnd"/>
-      <w:r>
-        <w:t xml:space="preserve"> oak </w:t>
-      </w:r>
-    </w:p>
-    <w:p>
-      <w:pPr>
-        <w:pStyle w:val="textinputfile"/>
-      </w:pPr>
-      <w:proofErr w:type="spellStart"/>
-      <w:proofErr w:type="gramStart"/>
-      <w:r>
-        <w:t>MapCode</w:t>
-      </w:r>
-      <w:proofErr w:type="spellEnd"/>
-      <w:r>
-        <w:t xml:space="preserve">  7</w:t>
-      </w:r>
-      <w:proofErr w:type="gramEnd"/>
-    </w:p>
-    <w:p>
-      <w:pPr>
-        <w:pStyle w:val="textinputfile"/>
-      </w:pPr>
-      <w:r>
-        <w:t xml:space="preserve">   </w:t>
-      </w:r>
-      <w:proofErr w:type="spellStart"/>
-      <w:proofErr w:type="gramStart"/>
-      <w:r>
-        <w:t>acerrubr</w:t>
-      </w:r>
-      <w:proofErr w:type="spellEnd"/>
-      <w:proofErr w:type="gramEnd"/>
-      <w:r>
-        <w:t xml:space="preserve"> 30</w:t>
-      </w:r>
-      <w:r>
-        <w:t xml:space="preserve"> (204)</w:t>
-      </w:r>
-    </w:p>
-    <w:p>
-      <w:pPr>
-        <w:pStyle w:val="textinputfile"/>
-      </w:pPr>
-      <w:r>
-        <w:t xml:space="preserve">   </w:t>
-      </w:r>
-      <w:proofErr w:type="spellStart"/>
-      <w:proofErr w:type="gramStart"/>
-      <w:r>
-        <w:t>pinubank</w:t>
-      </w:r>
-      <w:proofErr w:type="spellEnd"/>
-      <w:proofErr w:type="gramEnd"/>
-      <w:r>
-        <w:t xml:space="preserve"> 80 </w:t>
-      </w:r>
-      <w:r>
-        <w:t xml:space="preserve">(1968) </w:t>
-      </w:r>
-      <w:r>
-        <w:t>90</w:t>
-      </w:r>
-      <w:r>
-        <w:t xml:space="preserve"> (15212)</w:t>
-      </w:r>
-    </w:p>
-    <w:p>
-      <w:pPr>
-        <w:pStyle w:val="textinputfile"/>
-      </w:pPr>
-      <w:r>
-        <w:t xml:space="preserve">   </w:t>
-      </w:r>
-      <w:proofErr w:type="spellStart"/>
-      <w:proofErr w:type="gramStart"/>
-      <w:r>
-        <w:t>pinuresi</w:t>
-      </w:r>
-      <w:proofErr w:type="spellEnd"/>
-      <w:proofErr w:type="gramEnd"/>
-      <w:r>
-        <w:t xml:space="preserve"> 110 </w:t>
-      </w:r>
-      <w:r>
-        <w:t xml:space="preserve">(204) </w:t>
-      </w:r>
-      <w:r>
-        <w:t>140</w:t>
-      </w:r>
-      <w:r>
-        <w:t xml:space="preserve"> (42)</w:t>
-      </w:r>
-    </w:p>
-    <w:p>
-      <w:pPr>
-        <w:pStyle w:val="textinputfile"/>
-      </w:pPr>
-      <w:r>
-        <w:t xml:space="preserve">   </w:t>
-      </w:r>
-      <w:proofErr w:type="spellStart"/>
-      <w:proofErr w:type="gramStart"/>
-      <w:r>
-        <w:t>querelli</w:t>
-      </w:r>
-      <w:proofErr w:type="spellEnd"/>
-      <w:proofErr w:type="gramEnd"/>
-      <w:r>
-        <w:t xml:space="preserve"> 40 </w:t>
-      </w:r>
-      <w:r>
-        <w:t xml:space="preserve">(204) </w:t>
-      </w:r>
-      <w:r>
-        <w:t xml:space="preserve">120 </w:t>
-      </w:r>
-      <w:r>
-        <w:t xml:space="preserve">(1968) </w:t>
-      </w:r>
-      <w:r>
-        <w:t>240</w:t>
-      </w:r>
-      <w:r>
-        <w:t xml:space="preserve"> (47)</w:t>
-      </w:r>
-    </w:p>
-    <w:p>
-      <w:pPr>
-        <w:pStyle w:val="textinputfile"/>
-      </w:pPr>
-    </w:p>
-    <w:p>
-      <w:pPr>
-        <w:pStyle w:val="textinputfile"/>
-      </w:pPr>
-      <w:r>
-        <w:t xml:space="preserve">&gt;&gt; </w:t>
-      </w:r>
-      <w:proofErr w:type="gramStart"/>
-      <w:r>
-        <w:t>young</w:t>
-      </w:r>
-      <w:proofErr w:type="gramEnd"/>
-      <w:r>
-        <w:t xml:space="preserve"> </w:t>
-      </w:r>
-      <w:proofErr w:type="spellStart"/>
-      <w:r>
-        <w:t>jackpine</w:t>
-      </w:r>
-      <w:proofErr w:type="spellEnd"/>
-      <w:r>
-        <w:t xml:space="preserve"> oak</w:t>
-      </w:r>
-    </w:p>
-    <w:p>
-      <w:pPr>
-        <w:pStyle w:val="textinputfile"/>
-      </w:pPr>
-      <w:proofErr w:type="spellStart"/>
-      <w:proofErr w:type="gramStart"/>
-      <w:r>
-        <w:t>MapCode</w:t>
-      </w:r>
-      <w:proofErr w:type="spellEnd"/>
-      <w:r>
-        <w:t xml:space="preserve">  0</w:t>
-      </w:r>
-      <w:proofErr w:type="gramEnd"/>
-    </w:p>
-    <w:p>
-      <w:pPr>
-        <w:pStyle w:val="textinputfile"/>
-      </w:pPr>
-      <w:r>
-        <w:t xml:space="preserve">   </w:t>
-      </w:r>
-      <w:proofErr w:type="spellStart"/>
-      <w:proofErr w:type="gramStart"/>
-      <w:r>
-        <w:t>pinubank</w:t>
-      </w:r>
-      <w:proofErr w:type="spellEnd"/>
-      <w:proofErr w:type="gramEnd"/>
-      <w:r>
-        <w:t xml:space="preserve"> 30 </w:t>
-      </w:r>
-      <w:r>
-        <w:t xml:space="preserve">(204) </w:t>
-      </w:r>
-      <w:r>
-        <w:t>50</w:t>
-      </w:r>
-      <w:r>
-        <w:t xml:space="preserve"> (2512)</w:t>
-      </w:r>
-    </w:p>
-    <w:p>
-      <w:pPr>
-        <w:pStyle w:val="textinputfile"/>
-      </w:pPr>
-      <w:r>
-        <w:t xml:space="preserve">   </w:t>
-      </w:r>
-      <w:proofErr w:type="spellStart"/>
-      <w:proofErr w:type="gramStart"/>
-      <w:r>
-        <w:t>querelli</w:t>
-      </w:r>
-      <w:proofErr w:type="spellEnd"/>
-      <w:proofErr w:type="gramEnd"/>
-      <w:r>
-        <w:t xml:space="preserve"> 10 </w:t>
-      </w:r>
-      <w:r>
-        <w:t xml:space="preserve">(6) </w:t>
-      </w:r>
-      <w:r>
-        <w:t xml:space="preserve">40 </w:t>
-      </w:r>
-      <w:r>
-        <w:t xml:space="preserve">(23) </w:t>
-      </w:r>
-      <w:r>
-        <w:t>70</w:t>
-      </w:r>
-      <w:r>
-        <w:t xml:space="preserve"> (1968)</w:t>
-      </w:r>
-    </w:p>
-    <w:p>
-      <w:pPr>
-        <w:pStyle w:val="textinputfile"/>
-      </w:pPr>
-    </w:p>
-    <w:p>
-      <w:pPr>
-        <w:pStyle w:val="textinputfile"/>
-      </w:pPr>
-      <w:r>
-        <w:t xml:space="preserve">&gt;&gt; </w:t>
-      </w:r>
-      <w:proofErr w:type="gramStart"/>
-      <w:r>
-        <w:t>young</w:t>
-      </w:r>
-      <w:proofErr w:type="gramEnd"/>
-      <w:r>
-        <w:t xml:space="preserve"> aspen   </w:t>
-      </w:r>
-    </w:p>
-    <w:p>
-      <w:pPr>
-        <w:pStyle w:val="textinputfile"/>
-      </w:pPr>
-      <w:proofErr w:type="spellStart"/>
-      <w:r>
-        <w:t>MapCode</w:t>
-      </w:r>
-      <w:proofErr w:type="spellEnd"/>
-      <w:r>
-        <w:t xml:space="preserve"> 2</w:t>
-      </w:r>
-    </w:p>
-    <w:p>
-      <w:pPr>
-        <w:pStyle w:val="textinputfile"/>
-      </w:pPr>
-      <w:r>
-        <w:t xml:space="preserve">   </w:t>
-      </w:r>
-      <w:proofErr w:type="spellStart"/>
-      <w:proofErr w:type="gramStart"/>
-      <w:r>
-        <w:t>poputrem</w:t>
-      </w:r>
-      <w:proofErr w:type="spellEnd"/>
-      <w:proofErr w:type="gramEnd"/>
-      <w:r>
-        <w:t xml:space="preserve"> 10 </w:t>
-      </w:r>
-      <w:r>
-        <w:t xml:space="preserve">(419) </w:t>
-      </w:r>
-      <w:r>
-        <w:t>20</w:t>
-      </w:r>
-      <w:r>
-        <w:t xml:space="preserve"> (879)</w:t>
-      </w:r>
-    </w:p>
-    <w:p>
-      <w:pPr>
-        <w:pStyle w:val="textinputfile"/>
-      </w:pPr>
+    </w:p>
+    <w:p>
+      <w:pPr>
+        <w:pStyle w:val="textbody"/>
+      </w:pPr>
+      <w:r>
+        <w:t xml:space="preserve">This parameter’s value must be </w:t>
+      </w:r>
+      <w:r>
+        <w:rPr>
+          <w:rFonts w:ascii="Courier New" w:hAnsi="Courier New" w:cs="Courier New"/>
+          <w:sz w:val="20"/>
+          <w:szCs w:val="20"/>
+        </w:rPr>
+        <w:t>"Initial Communities"</w:t>
+      </w:r>
+      <w:r>
+        <w:t>.</w:t>
+      </w:r>
     </w:p>
     <w:p>
       <w:pPr>
@@ -20769,35 +20478,656 @@
         </w:tabs>
         <w:ind w:left="1170" w:hanging="1170"/>
       </w:pPr>
-      <w:bookmarkStart w:id="163" w:name="_Toc133339124"/>
-      <w:bookmarkStart w:id="164" w:name="_Toc282434160"/>
-      <w:bookmarkStart w:id="165" w:name="_Toc40686743"/>
-      <w:proofErr w:type="spellStart"/>
-      <w:r>
-        <w:t>LandisData</w:t>
+      <w:bookmarkStart w:id="163" w:name="_Toc133339125"/>
+      <w:bookmarkStart w:id="164" w:name="_Toc282434161"/>
+      <w:bookmarkStart w:id="165" w:name="_Toc40686744"/>
+      <w:r>
+        <w:t>Initial Community Class Definitions</w:t>
       </w:r>
       <w:bookmarkEnd w:id="163"/>
       <w:bookmarkEnd w:id="164"/>
       <w:bookmarkEnd w:id="165"/>
+    </w:p>
+    <w:p>
+      <w:pPr>
+        <w:pStyle w:val="textbody"/>
+      </w:pPr>
+      <w:r>
+        <w:t>Each class has an associated map code and a list of species present at sites in the class.</w:t>
+      </w:r>
+      <w:r>
+        <w:t xml:space="preserve">  There are now two methods for inputting these data.  A human-readable text files and a CSV file, each described below.</w:t>
+      </w:r>
+    </w:p>
+    <w:p>
+      <w:pPr>
+        <w:pStyle w:val="textbody"/>
+      </w:pPr>
+      <w:r>
+        <w:t>Both formats require map codes that correspond to the accompanying map, species, ages, and woody biomass (g m</w:t>
+      </w:r>
+      <w:r>
+        <w:rPr>
+          <w:vertAlign w:val="superscript"/>
+        </w:rPr>
+        <w:t>-2</w:t>
+      </w:r>
+      <w:r>
+        <w:t>)</w:t>
+      </w:r>
+    </w:p>
+    <w:p>
+      <w:pPr>
+        <w:pStyle w:val="Heading2"/>
+        <w:tabs>
+          <w:tab w:val="clear" w:pos="1836"/>
+          <w:tab w:val="num" w:pos="1170"/>
+        </w:tabs>
+        <w:ind w:hanging="1926"/>
+      </w:pPr>
+      <w:bookmarkStart w:id="166" w:name="_Toc133339126"/>
+      <w:bookmarkStart w:id="167" w:name="_Toc282434162"/>
+      <w:bookmarkStart w:id="168" w:name="_Toc40686745"/>
+      <w:r>
+        <w:t>CSV Community File Input</w:t>
+      </w:r>
+    </w:p>
+    <w:p>
+      <w:pPr>
+        <w:pStyle w:val="textbody"/>
+      </w:pPr>
+      <w:r>
+        <w:t xml:space="preserve">We developed the CSV format for when many hundreds or thousands of initial communities must be input.  In this case, an easy-to-read format has less value and can be difficult to generate.  </w:t>
+      </w:r>
+    </w:p>
+    <w:p>
+      <w:pPr>
+        <w:pStyle w:val="textbody"/>
+      </w:pPr>
+      <w:r>
+        <w:t>This format is compatible with the Biomass Community Output extension:  succession extensions can directly read the outputs from Biomass Community Output using the CSV format.</w:t>
+      </w:r>
+    </w:p>
+    <w:p>
+      <w:pPr>
+        <w:pStyle w:val="Heading3"/>
+        <w:tabs>
+          <w:tab w:val="clear" w:pos="3870"/>
+        </w:tabs>
+        <w:ind w:left="1170" w:hanging="1170"/>
+      </w:pPr>
+      <w:proofErr w:type="spellStart"/>
+      <w:r>
+        <w:t>FileName</w:t>
+      </w:r>
       <w:proofErr w:type="spellEnd"/>
+      <w:r>
+        <w:t xml:space="preserve"> (Optional</w:t>
+      </w:r>
+      <w:r>
+        <w:t>)</w:t>
+      </w:r>
     </w:p>
     <w:p>
       <w:pPr>
         <w:pStyle w:val="textbody"/>
       </w:pPr>
       <w:r>
-        <w:t xml:space="preserve">This parameter’s value must be </w:t>
-      </w:r>
-      <w:r>
-        <w:rPr>
-          <w:rFonts w:ascii="Courier New" w:hAnsi="Courier New" w:cs="Courier New"/>
-          <w:sz w:val="20"/>
-          <w:szCs w:val="20"/>
-        </w:rPr>
-        <w:t>"Initial Communities"</w:t>
-      </w:r>
+        <w:t xml:space="preserve">This variable triggers the extension to accept either the CSV format or the older human-readable format.  Both formats </w:t>
+      </w:r>
+      <w:proofErr w:type="gramStart"/>
+      <w:r>
+        <w:t>cannot be used</w:t>
+      </w:r>
+      <w:proofErr w:type="gramEnd"/>
+      <w:r>
+        <w:t xml:space="preserve"> at the same time. </w:t>
+      </w:r>
+    </w:p>
+    <w:p>
+      <w:pPr>
+        <w:pStyle w:val="textbody"/>
+      </w:pPr>
+      <w:r>
+        <w:t>The file name must point to a CSV file with format described next.</w:t>
+      </w:r>
+    </w:p>
+    <w:p>
+      <w:pPr>
+        <w:pStyle w:val="Heading3"/>
+        <w:tabs>
+          <w:tab w:val="clear" w:pos="3870"/>
+        </w:tabs>
+        <w:ind w:left="1170" w:hanging="1170"/>
+      </w:pPr>
+      <w:r>
+        <w:t>CSV format</w:t>
+      </w:r>
+    </w:p>
+    <w:p>
+      <w:pPr>
+        <w:pStyle w:val="textbody"/>
+      </w:pPr>
+      <w:r>
+        <w:t xml:space="preserve">The CSV format requires a header with the following names:  X, Y, </w:t>
+      </w:r>
+      <w:proofErr w:type="gramStart"/>
+      <w:r>
+        <w:t>Z</w:t>
+      </w:r>
+      <w:proofErr w:type="gramEnd"/>
       <w:r>
         <w:t>.</w:t>
+      </w:r>
+    </w:p>
+    <w:p>
+      <w:pPr>
+        <w:pStyle w:val="textbody"/>
+      </w:pPr>
+      <w:r>
+        <w:t>Each row contains these data:</w:t>
+      </w:r>
+    </w:p>
+    <w:p>
+      <w:pPr>
+        <w:pStyle w:val="textbody"/>
+      </w:pPr>
+      <w:proofErr w:type="spellStart"/>
+      <w:r>
+        <w:rPr>
+          <w:b/>
+        </w:rPr>
+        <w:t>MapCode</w:t>
+      </w:r>
+      <w:proofErr w:type="spellEnd"/>
+      <w:r>
+        <w:t xml:space="preserve">:  This parameter is the code used for the community in the input map (see section </w:t>
+      </w:r>
+      <w:fldSimple w:instr=" REF _Ref109371856 \r ">
+        <w:r>
+          <w:t>2.5</w:t>
+        </w:r>
+      </w:fldSimple>
+      <w:r>
+        <w:t xml:space="preserve">).  Value: </w:t>
+      </w:r>
+      <w:proofErr w:type="gramStart"/>
+      <w:r>
+        <w:t>0 ≤</w:t>
+      </w:r>
+      <w:proofErr w:type="gramEnd"/>
+      <w:r>
+        <w:t xml:space="preserve"> integer ≤ 65,535.  Each communities’ map code must be unique.  Map codes do not have to appear in any order, and do not need to be consecutive.</w:t>
+      </w:r>
+    </w:p>
+    <w:p>
+      <w:pPr>
+        <w:pStyle w:val="textbody"/>
+      </w:pPr>
+      <w:proofErr w:type="spellStart"/>
+      <w:r>
+        <w:rPr>
+          <w:b/>
+        </w:rPr>
+        <w:t>SpeciesName</w:t>
+      </w:r>
+      <w:proofErr w:type="spellEnd"/>
+      <w:r>
+        <w:t>:</w:t>
+      </w:r>
+      <w:r>
+        <w:t xml:space="preserve">  These must match the names found in the scenario species file.</w:t>
+      </w:r>
+    </w:p>
+    <w:p>
+      <w:pPr>
+        <w:pStyle w:val="textbody"/>
+      </w:pPr>
+      <w:proofErr w:type="spellStart"/>
+      <w:r>
+        <w:rPr>
+          <w:b/>
+        </w:rPr>
+        <w:lastRenderedPageBreak/>
+        <w:t>CohortAge</w:t>
+      </w:r>
+      <w:proofErr w:type="spellEnd"/>
+      <w:r>
+        <w:t>:</w:t>
+      </w:r>
+      <w:r>
+        <w:t xml:space="preserve">  A cohort age is an integer and must be between </w:t>
+      </w:r>
+      <w:proofErr w:type="gramStart"/>
+      <w:r>
+        <w:t>1</w:t>
+      </w:r>
+      <w:proofErr w:type="gramEnd"/>
+      <w:r>
+        <w:t xml:space="preserve"> and the species’ Longevity parameter.  The ages do not have to appear in any order.</w:t>
+      </w:r>
+    </w:p>
+    <w:p>
+      <w:pPr>
+        <w:pStyle w:val="textbody"/>
+      </w:pPr>
+      <w:proofErr w:type="spellStart"/>
+      <w:r>
+        <w:rPr>
+          <w:b/>
+        </w:rPr>
+        <w:t>CohortBiomass</w:t>
+      </w:r>
+      <w:proofErr w:type="spellEnd"/>
+      <w:r>
+        <w:t>:</w:t>
+      </w:r>
+      <w:r>
+        <w:t xml:space="preserve">  Biomass </w:t>
+      </w:r>
+      <w:proofErr w:type="gramStart"/>
+      <w:r>
+        <w:t>must be entered</w:t>
+      </w:r>
+      <w:proofErr w:type="gramEnd"/>
+      <w:r>
+        <w:t xml:space="preserve"> as an integer (no significant digits).</w:t>
+      </w:r>
+    </w:p>
+    <w:p>
+      <w:pPr>
+        <w:pStyle w:val="textbody"/>
+      </w:pPr>
+      <w:r>
+        <w:rPr>
+          <w:b/>
+          <w:i/>
+        </w:rPr>
+        <w:t>For Empty Map Codes</w:t>
+      </w:r>
+      <w:r>
+        <w:t>:</w:t>
+      </w:r>
+      <w:r>
+        <w:t xml:space="preserve">  If there is an </w:t>
+      </w:r>
+      <w:proofErr w:type="gramStart"/>
+      <w:r>
+        <w:t>active</w:t>
+      </w:r>
+      <w:proofErr w:type="gramEnd"/>
+      <w:r>
+        <w:t xml:space="preserve"> map code that does not have any vegetation, the data should be represented as:  </w:t>
+      </w:r>
+      <w:proofErr w:type="spellStart"/>
+      <w:r>
+        <w:rPr>
+          <w:i/>
+        </w:rPr>
+        <w:t>TheActualMapCode</w:t>
+      </w:r>
+      <w:proofErr w:type="spellEnd"/>
+      <w:r>
+        <w:t xml:space="preserve">, NA, 0, 0 (where </w:t>
+      </w:r>
+      <w:proofErr w:type="spellStart"/>
+      <w:r>
+        <w:rPr>
+          <w:i/>
+        </w:rPr>
+        <w:t>TheActualMapCode</w:t>
+      </w:r>
+      <w:proofErr w:type="spellEnd"/>
+      <w:r>
+        <w:t xml:space="preserve"> is the code without data, e.g. 1968).</w:t>
+      </w:r>
+    </w:p>
+    <w:p>
+      <w:pPr>
+        <w:pStyle w:val="Heading2"/>
+        <w:tabs>
+          <w:tab w:val="clear" w:pos="1836"/>
+          <w:tab w:val="num" w:pos="1170"/>
+        </w:tabs>
+        <w:ind w:hanging="1926"/>
+      </w:pPr>
+      <w:r>
+        <w:t>Human-Readable Input File</w:t>
+      </w:r>
+    </w:p>
+    <w:p>
+      <w:pPr>
+        <w:pStyle w:val="textbody"/>
+      </w:pPr>
+      <w:r>
+        <w:t>We designed the easy-to-read format described below to allow people (versus computers) to visually assess community composition.</w:t>
+      </w:r>
+    </w:p>
+    <w:p>
+      <w:pPr>
+        <w:pStyle w:val="Heading3"/>
+        <w:tabs>
+          <w:tab w:val="clear" w:pos="3870"/>
+        </w:tabs>
+        <w:ind w:left="1170" w:hanging="1170"/>
+      </w:pPr>
+      <w:proofErr w:type="spellStart"/>
+      <w:r>
+        <w:t>MapCode</w:t>
+      </w:r>
+      <w:bookmarkEnd w:id="166"/>
+      <w:bookmarkEnd w:id="167"/>
+      <w:bookmarkEnd w:id="168"/>
+      <w:proofErr w:type="spellEnd"/>
+    </w:p>
+    <w:p>
+      <w:pPr>
+        <w:pStyle w:val="textbody"/>
+      </w:pPr>
+      <w:r>
+        <w:t xml:space="preserve">This parameter is the code used for the </w:t>
+      </w:r>
+      <w:r>
+        <w:t>community</w:t>
+      </w:r>
+      <w:r>
+        <w:t xml:space="preserve"> in the input map (see section </w:t>
+      </w:r>
+      <w:r>
+        <w:fldChar w:fldCharType="begin"/>
+      </w:r>
+      <w:r>
+        <w:instrText xml:space="preserve"> REF _Ref109371856 \r </w:instrText>
+      </w:r>
+      <w:r>
+        <w:fldChar w:fldCharType="separate"/>
+      </w:r>
+      <w:r>
+        <w:t>2.5</w:t>
+      </w:r>
+      <w:r>
+        <w:fldChar w:fldCharType="end"/>
+      </w:r>
+      <w:r>
+        <w:t xml:space="preserve">).  Value: </w:t>
+      </w:r>
+      <w:proofErr w:type="gramStart"/>
+      <w:r>
+        <w:t>0 ≤</w:t>
+      </w:r>
+      <w:proofErr w:type="gramEnd"/>
+      <w:r>
+        <w:t xml:space="preserve"> integer ≤ 65,535.  Each </w:t>
+      </w:r>
+      <w:r>
+        <w:t>communities</w:t>
+      </w:r>
+      <w:r>
+        <w:t>’ map code must be unique.  Map codes do not have to appear in any order, and do not need to be consecutive.</w:t>
+      </w:r>
+    </w:p>
+    <w:p>
+      <w:pPr>
+        <w:pStyle w:val="Heading3"/>
+        <w:tabs>
+          <w:tab w:val="clear" w:pos="3870"/>
+        </w:tabs>
+        <w:ind w:left="1170" w:hanging="1170"/>
+      </w:pPr>
+      <w:bookmarkStart w:id="169" w:name="_Toc133339127"/>
+      <w:bookmarkStart w:id="170" w:name="_Toc282434163"/>
+      <w:bookmarkStart w:id="171" w:name="_Toc40686746"/>
+      <w:r>
+        <w:t>Species Present</w:t>
+      </w:r>
+      <w:bookmarkEnd w:id="169"/>
+      <w:bookmarkEnd w:id="170"/>
+      <w:r>
+        <w:t xml:space="preserve"> and Biomass</w:t>
+      </w:r>
+      <w:bookmarkEnd w:id="171"/>
+    </w:p>
+    <w:p>
+      <w:pPr>
+        <w:pStyle w:val="textbody"/>
+      </w:pPr>
+      <w:r>
+        <w:t xml:space="preserve">A list of species present at the class’ sites comes after the map code.  Each species </w:t>
+      </w:r>
+      <w:proofErr w:type="gramStart"/>
+      <w:r>
+        <w:t>is listed</w:t>
+      </w:r>
+      <w:proofErr w:type="gramEnd"/>
+      <w:r>
+        <w:t xml:space="preserve"> on a separate data line.</w:t>
+      </w:r>
+    </w:p>
+    <w:p>
+      <w:pPr>
+        <w:pStyle w:val="textinputfile"/>
+      </w:pPr>
+      <w:proofErr w:type="gramStart"/>
+      <w:r>
+        <w:rPr>
+          <w:i/>
+          <w:iCs/>
+        </w:rPr>
+        <w:t>species  age</w:t>
+      </w:r>
+      <w:proofErr w:type="gramEnd"/>
+      <w:r>
+        <w:rPr>
+          <w:i/>
+          <w:iCs/>
+        </w:rPr>
+        <w:t xml:space="preserve"> </w:t>
+      </w:r>
+      <w:r>
+        <w:rPr>
+          <w:i/>
+          <w:iCs/>
+        </w:rPr>
+        <w:t>(biomass)</w:t>
+      </w:r>
+      <w:r>
+        <w:rPr>
+          <w:i/>
+          <w:iCs/>
+        </w:rPr>
+        <w:t xml:space="preserve"> age </w:t>
+      </w:r>
+      <w:r>
+        <w:rPr>
+          <w:i/>
+          <w:iCs/>
+        </w:rPr>
+        <w:t>(biomass)</w:t>
+      </w:r>
+      <w:r>
+        <w:rPr>
+          <w:i/>
+          <w:iCs/>
+        </w:rPr>
+        <w:t xml:space="preserve"> age</w:t>
+      </w:r>
+      <w:r>
+        <w:t xml:space="preserve"> </w:t>
+      </w:r>
+      <w:r>
+        <w:rPr>
+          <w:i/>
+          <w:iCs/>
+        </w:rPr>
+        <w:t>(biomass)</w:t>
+      </w:r>
+      <w:r>
+        <w:t>...</w:t>
+      </w:r>
+    </w:p>
+    <w:p>
+      <w:pPr>
+        <w:pStyle w:val="textinputfile"/>
+        <w:rPr>
+          <w:rFonts w:cs="Times New Roman"/>
+        </w:rPr>
+      </w:pPr>
+    </w:p>
+    <w:p>
+      <w:pPr>
+        <w:pStyle w:val="textbody"/>
+      </w:pPr>
+      <w:r>
+        <w:t>The species name comes first, followed by one or more ages</w:t>
+      </w:r>
+      <w:r>
+        <w:t xml:space="preserve"> and their associated </w:t>
+      </w:r>
+      <w:r>
+        <w:rPr>
+          <w:b/>
+        </w:rPr>
+        <w:t>aboveground woody biomass</w:t>
+      </w:r>
+      <w:r>
+        <w:t xml:space="preserve"> (g biomass m</w:t>
+      </w:r>
+      <w:r>
+        <w:rPr>
+          <w:vertAlign w:val="superscript"/>
+        </w:rPr>
+        <w:t>-2</w:t>
+      </w:r>
+      <w:r>
+        <w:t>) in parentheses</w:t>
+      </w:r>
+      <w:r>
+        <w:t xml:space="preserve">.  The name and ages </w:t>
+      </w:r>
+      <w:proofErr w:type="gramStart"/>
+      <w:r>
+        <w:t>are separated</w:t>
+      </w:r>
+      <w:proofErr w:type="gramEnd"/>
+      <w:r>
+        <w:t xml:space="preserve"> by whitespace.  An age is an integer and must be between </w:t>
+      </w:r>
+      <w:proofErr w:type="gramStart"/>
+      <w:r>
+        <w:t>1</w:t>
+      </w:r>
+      <w:proofErr w:type="gramEnd"/>
+      <w:r>
+        <w:t xml:space="preserve"> and the species’ Longevity parameter.  The ages do not have to appear in any order.</w:t>
+      </w:r>
+    </w:p>
+    <w:p>
+      <w:pPr>
+        <w:pStyle w:val="textinputfile"/>
+      </w:pPr>
+      <w:proofErr w:type="spellStart"/>
+      <w:proofErr w:type="gramStart"/>
+      <w:r>
+        <w:t>acersacc</w:t>
+      </w:r>
+      <w:proofErr w:type="spellEnd"/>
+      <w:proofErr w:type="gramEnd"/>
+      <w:r>
+        <w:t xml:space="preserve"> 10 </w:t>
+      </w:r>
+      <w:r>
+        <w:t>(240)</w:t>
+      </w:r>
+      <w:r>
+        <w:t xml:space="preserve"> 5 </w:t>
+      </w:r>
+      <w:r>
+        <w:t>(16)</w:t>
+      </w:r>
+      <w:r>
+        <w:t xml:space="preserve"> 21 </w:t>
+      </w:r>
+      <w:r>
+        <w:t>(769)</w:t>
+      </w:r>
+      <w:r>
+        <w:t xml:space="preserve"> 60 </w:t>
+      </w:r>
+      <w:r>
+        <w:t>(1968)</w:t>
+      </w:r>
+      <w:r>
+        <w:t xml:space="preserve"> 100</w:t>
+      </w:r>
+      <w:r>
+        <w:t xml:space="preserve"> (210)</w:t>
+      </w:r>
+    </w:p>
+    <w:p>
+      <w:pPr>
+        <w:pStyle w:val="textinputfile"/>
+        <w:rPr>
+          <w:rFonts w:cs="Times New Roman"/>
+        </w:rPr>
+      </w:pPr>
+    </w:p>
+    <w:p>
+      <w:pPr>
+        <w:pStyle w:val="textbody"/>
+      </w:pPr>
+      <w:r>
+        <w:t xml:space="preserve">Biomass </w:t>
+      </w:r>
+      <w:proofErr w:type="gramStart"/>
+      <w:r>
+        <w:t>must be entered</w:t>
+      </w:r>
+      <w:proofErr w:type="gramEnd"/>
+      <w:r>
+        <w:t xml:space="preserve"> as an integer (no significant digits) and </w:t>
+      </w:r>
+      <w:r>
+        <w:rPr>
+          <w:b/>
+        </w:rPr>
+        <w:t>there must be a biomass associated with every cohort</w:t>
+      </w:r>
+      <w:r>
+        <w:t>.</w:t>
+      </w:r>
+    </w:p>
+    <w:p>
+      <w:pPr>
+        <w:pStyle w:val="textbody"/>
+      </w:pPr>
+      <w:r>
+        <w:t xml:space="preserve">The list may be empty, which will result in the sites in the class </w:t>
+      </w:r>
+      <w:proofErr w:type="gramStart"/>
+      <w:r>
+        <w:t>being initialized</w:t>
+      </w:r>
+      <w:proofErr w:type="gramEnd"/>
+      <w:r>
+        <w:t xml:space="preserve"> with no species cohorts.</w:t>
+      </w:r>
+    </w:p>
+    <w:p>
+      <w:pPr>
+        <w:rPr>
+          <w:rFonts w:ascii="Verdana" w:hAnsi="Verdana" w:cs="Verdana"/>
+          <w:sz w:val="28"/>
+          <w:szCs w:val="28"/>
+        </w:rPr>
+      </w:pPr>
+      <w:bookmarkStart w:id="172" w:name="_Toc133339123"/>
+      <w:bookmarkStart w:id="173" w:name="_Toc282434159"/>
+      <w:bookmarkStart w:id="174" w:name="_Toc40686742"/>
+      <w:bookmarkStart w:id="175" w:name="_Toc133339128"/>
+      <w:bookmarkStart w:id="176" w:name="_Toc282434164"/>
+      <w:bookmarkStart w:id="177" w:name="_Toc40686747"/>
+      <w:r>
+        <w:br w:type="page"/>
       </w:r>
     </w:p>
     <w:p>
@@ -20808,23 +21138,1003 @@
         </w:tabs>
         <w:ind w:left="1170" w:hanging="1170"/>
       </w:pPr>
-      <w:bookmarkStart w:id="166" w:name="_Toc133339125"/>
-      <w:bookmarkStart w:id="167" w:name="_Toc282434161"/>
-      <w:bookmarkStart w:id="168" w:name="_Toc40686744"/>
-      <w:r>
-        <w:t>Initial Community Class Definitions</w:t>
-      </w:r>
-      <w:bookmarkEnd w:id="166"/>
-      <w:bookmarkEnd w:id="167"/>
-      <w:bookmarkEnd w:id="168"/>
+      <w:bookmarkStart w:id="178" w:name="_GoBack"/>
+      <w:bookmarkEnd w:id="178"/>
+      <w:r>
+        <w:lastRenderedPageBreak/>
+        <w:t>Example Files (CSV Format)</w:t>
+      </w:r>
+    </w:p>
+    <w:p>
+      <w:pPr>
+        <w:pStyle w:val="textinputfile"/>
+      </w:pPr>
+      <w:proofErr w:type="spellStart"/>
+      <w:r>
+        <w:t>LandisData</w:t>
+      </w:r>
+      <w:proofErr w:type="spellEnd"/>
+      <w:r>
+        <w:t xml:space="preserve">   "Initial Communities"</w:t>
+      </w:r>
+    </w:p>
+    <w:p>
+      <w:pPr>
+        <w:pStyle w:val="textinputfile"/>
+        <w:rPr>
+          <w:rFonts w:cs="Times New Roman"/>
+        </w:rPr>
+      </w:pPr>
+    </w:p>
+    <w:p>
+      <w:pPr>
+        <w:pStyle w:val="textinputfile"/>
+        <w:rPr>
+          <w:rFonts w:cs="Times New Roman"/>
+        </w:rPr>
+      </w:pPr>
+      <w:proofErr w:type="spellStart"/>
+      <w:r>
+        <w:rPr>
+          <w:rFonts w:cs="Times New Roman"/>
+        </w:rPr>
+        <w:t>CSVFileName</w:t>
+      </w:r>
+      <w:proofErr w:type="spellEnd"/>
+      <w:r>
+        <w:rPr>
+          <w:rFonts w:cs="Times New Roman"/>
+        </w:rPr>
+        <w:t xml:space="preserve">   M</w:t>
+      </w:r>
+      <w:r>
+        <w:rPr>
+          <w:rFonts w:cs="Times New Roman"/>
+        </w:rPr>
+        <w:t>y</w:t>
+      </w:r>
+      <w:r>
+        <w:rPr>
+          <w:rFonts w:cs="Times New Roman"/>
+        </w:rPr>
+        <w:t>CSVfile.csv</w:t>
+      </w:r>
     </w:p>
     <w:p>
       <w:pPr>
         <w:pStyle w:val="textbody"/>
       </w:pPr>
-      <w:r>
-        <w:t>Each class has an associated map code and a list of species present at sites in the class.</w:t>
-      </w:r>
+    </w:p>
+    <w:p>
+      <w:pPr>
+        <w:pStyle w:val="textbody"/>
+      </w:pPr>
+      <w:r>
+        <w:t>Example CSV File:</w:t>
+      </w:r>
+    </w:p>
+    <w:tbl>
+      <w:tblPr>
+        <w:tblW w:w="0" w:type="auto"/>
+        <w:tblInd w:w="1128" w:type="dxa"/>
+        <w:tblLayout w:type="fixed"/>
+        <w:tblCellMar>
+          <w:left w:w="30" w:type="dxa"/>
+          <w:right w:w="30" w:type="dxa"/>
+        </w:tblCellMar>
+        <w:tblLook w:val="0000" w:firstRow="0" w:lastRow="0" w:firstColumn="0" w:lastColumn="0" w:noHBand="0" w:noVBand="0"/>
+      </w:tblPr>
+      <w:tblGrid>
+        <w:gridCol w:w="1302"/>
+        <w:gridCol w:w="1620"/>
+        <w:gridCol w:w="1980"/>
+        <w:gridCol w:w="1980"/>
+      </w:tblGrid>
+      <w:tr>
+        <w:tblPrEx>
+          <w:tblCellMar>
+            <w:top w:w="0" w:type="dxa"/>
+            <w:bottom w:w="0" w:type="dxa"/>
+          </w:tblCellMar>
+        </w:tblPrEx>
+        <w:trPr>
+          <w:trHeight w:val="290"/>
+        </w:trPr>
+        <w:tc>
+          <w:tcPr>
+            <w:tcW w:w="1302" w:type="dxa"/>
+            <w:tcBorders>
+              <w:top w:val="nil"/>
+              <w:left w:val="nil"/>
+              <w:bottom w:val="nil"/>
+              <w:right w:val="nil"/>
+            </w:tcBorders>
+          </w:tcPr>
+          <w:p>
+            <w:pPr>
+              <w:autoSpaceDE w:val="0"/>
+              <w:autoSpaceDN w:val="0"/>
+              <w:adjustRightInd w:val="0"/>
+              <w:ind w:left="90"/>
+              <w:rPr>
+                <w:rFonts w:ascii="Courier New" w:hAnsi="Courier New" w:cs="Courier New"/>
+                <w:color w:val="000000"/>
+                <w:sz w:val="22"/>
+                <w:szCs w:val="22"/>
+              </w:rPr>
+            </w:pPr>
+            <w:proofErr w:type="spellStart"/>
+            <w:r>
+              <w:rPr>
+                <w:rFonts w:ascii="Courier New" w:hAnsi="Courier New" w:cs="Courier New"/>
+                <w:color w:val="000000"/>
+                <w:sz w:val="22"/>
+                <w:szCs w:val="22"/>
+              </w:rPr>
+              <w:t>MapCode</w:t>
+            </w:r>
+            <w:proofErr w:type="spellEnd"/>
+          </w:p>
+        </w:tc>
+        <w:tc>
+          <w:tcPr>
+            <w:tcW w:w="1620" w:type="dxa"/>
+            <w:tcBorders>
+              <w:top w:val="nil"/>
+              <w:left w:val="nil"/>
+              <w:bottom w:val="nil"/>
+              <w:right w:val="nil"/>
+            </w:tcBorders>
+          </w:tcPr>
+          <w:p>
+            <w:pPr>
+              <w:autoSpaceDE w:val="0"/>
+              <w:autoSpaceDN w:val="0"/>
+              <w:adjustRightInd w:val="0"/>
+              <w:ind w:left="90"/>
+              <w:rPr>
+                <w:rFonts w:ascii="Courier New" w:hAnsi="Courier New" w:cs="Courier New"/>
+                <w:color w:val="000000"/>
+                <w:sz w:val="22"/>
+                <w:szCs w:val="22"/>
+              </w:rPr>
+            </w:pPr>
+            <w:proofErr w:type="spellStart"/>
+            <w:r>
+              <w:rPr>
+                <w:rFonts w:ascii="Courier New" w:hAnsi="Courier New" w:cs="Courier New"/>
+                <w:color w:val="000000"/>
+                <w:sz w:val="22"/>
+                <w:szCs w:val="22"/>
+              </w:rPr>
+              <w:t>SpeciesName</w:t>
+            </w:r>
+            <w:proofErr w:type="spellEnd"/>
+          </w:p>
+        </w:tc>
+        <w:tc>
+          <w:tcPr>
+            <w:tcW w:w="1980" w:type="dxa"/>
+            <w:tcBorders>
+              <w:top w:val="nil"/>
+              <w:left w:val="nil"/>
+              <w:bottom w:val="nil"/>
+              <w:right w:val="nil"/>
+            </w:tcBorders>
+          </w:tcPr>
+          <w:p>
+            <w:pPr>
+              <w:autoSpaceDE w:val="0"/>
+              <w:autoSpaceDN w:val="0"/>
+              <w:adjustRightInd w:val="0"/>
+              <w:ind w:left="90"/>
+              <w:rPr>
+                <w:rFonts w:ascii="Courier New" w:hAnsi="Courier New" w:cs="Courier New"/>
+                <w:color w:val="000000"/>
+                <w:sz w:val="22"/>
+                <w:szCs w:val="22"/>
+              </w:rPr>
+            </w:pPr>
+            <w:proofErr w:type="spellStart"/>
+            <w:r>
+              <w:rPr>
+                <w:rFonts w:ascii="Courier New" w:hAnsi="Courier New" w:cs="Courier New"/>
+                <w:color w:val="000000"/>
+                <w:sz w:val="22"/>
+                <w:szCs w:val="22"/>
+              </w:rPr>
+              <w:t>Cohort</w:t>
+            </w:r>
+            <w:r>
+              <w:rPr>
+                <w:rFonts w:ascii="Courier New" w:hAnsi="Courier New" w:cs="Courier New"/>
+                <w:color w:val="000000"/>
+                <w:sz w:val="22"/>
+                <w:szCs w:val="22"/>
+              </w:rPr>
+              <w:t>Age</w:t>
+            </w:r>
+            <w:proofErr w:type="spellEnd"/>
+          </w:p>
+        </w:tc>
+        <w:tc>
+          <w:tcPr>
+            <w:tcW w:w="1980" w:type="dxa"/>
+            <w:tcBorders>
+              <w:top w:val="nil"/>
+              <w:left w:val="nil"/>
+              <w:bottom w:val="nil"/>
+              <w:right w:val="nil"/>
+            </w:tcBorders>
+          </w:tcPr>
+          <w:p>
+            <w:pPr>
+              <w:autoSpaceDE w:val="0"/>
+              <w:autoSpaceDN w:val="0"/>
+              <w:adjustRightInd w:val="0"/>
+              <w:ind w:left="90"/>
+              <w:rPr>
+                <w:rFonts w:ascii="Courier New" w:hAnsi="Courier New" w:cs="Courier New"/>
+                <w:color w:val="000000"/>
+                <w:sz w:val="22"/>
+                <w:szCs w:val="22"/>
+              </w:rPr>
+            </w:pPr>
+            <w:proofErr w:type="spellStart"/>
+            <w:r>
+              <w:rPr>
+                <w:rFonts w:ascii="Courier New" w:hAnsi="Courier New" w:cs="Courier New"/>
+                <w:color w:val="000000"/>
+                <w:sz w:val="22"/>
+                <w:szCs w:val="22"/>
+              </w:rPr>
+              <w:t>Cohort</w:t>
+            </w:r>
+            <w:r>
+              <w:rPr>
+                <w:rFonts w:ascii="Courier New" w:hAnsi="Courier New" w:cs="Courier New"/>
+                <w:color w:val="000000"/>
+                <w:sz w:val="22"/>
+                <w:szCs w:val="22"/>
+              </w:rPr>
+              <w:t>Biomass</w:t>
+            </w:r>
+            <w:proofErr w:type="spellEnd"/>
+          </w:p>
+        </w:tc>
+      </w:tr>
+      <w:tr>
+        <w:tblPrEx>
+          <w:tblCellMar>
+            <w:top w:w="0" w:type="dxa"/>
+            <w:bottom w:w="0" w:type="dxa"/>
+          </w:tblCellMar>
+        </w:tblPrEx>
+        <w:trPr>
+          <w:trHeight w:val="290"/>
+        </w:trPr>
+        <w:tc>
+          <w:tcPr>
+            <w:tcW w:w="1302" w:type="dxa"/>
+            <w:tcBorders>
+              <w:top w:val="nil"/>
+              <w:left w:val="nil"/>
+              <w:bottom w:val="nil"/>
+              <w:right w:val="nil"/>
+            </w:tcBorders>
+          </w:tcPr>
+          <w:p>
+            <w:pPr>
+              <w:autoSpaceDE w:val="0"/>
+              <w:autoSpaceDN w:val="0"/>
+              <w:adjustRightInd w:val="0"/>
+              <w:ind w:left="90"/>
+              <w:rPr>
+                <w:rFonts w:ascii="Courier New" w:hAnsi="Courier New" w:cs="Courier New"/>
+                <w:color w:val="000000"/>
+                <w:sz w:val="22"/>
+                <w:szCs w:val="22"/>
+              </w:rPr>
+            </w:pPr>
+            <w:r>
+              <w:rPr>
+                <w:rFonts w:ascii="Courier New" w:hAnsi="Courier New" w:cs="Courier New"/>
+                <w:color w:val="000000"/>
+                <w:sz w:val="22"/>
+                <w:szCs w:val="22"/>
+              </w:rPr>
+              <w:t>10</w:t>
+            </w:r>
+          </w:p>
+        </w:tc>
+        <w:tc>
+          <w:tcPr>
+            <w:tcW w:w="1620" w:type="dxa"/>
+            <w:tcBorders>
+              <w:top w:val="nil"/>
+              <w:left w:val="nil"/>
+              <w:bottom w:val="nil"/>
+              <w:right w:val="nil"/>
+            </w:tcBorders>
+          </w:tcPr>
+          <w:p>
+            <w:pPr>
+              <w:autoSpaceDE w:val="0"/>
+              <w:autoSpaceDN w:val="0"/>
+              <w:adjustRightInd w:val="0"/>
+              <w:ind w:left="90"/>
+              <w:rPr>
+                <w:rFonts w:ascii="Courier New" w:hAnsi="Courier New" w:cs="Courier New"/>
+                <w:color w:val="000000"/>
+                <w:sz w:val="22"/>
+                <w:szCs w:val="22"/>
+              </w:rPr>
+            </w:pPr>
+            <w:proofErr w:type="spellStart"/>
+            <w:r>
+              <w:rPr>
+                <w:rFonts w:ascii="Courier New" w:hAnsi="Courier New" w:cs="Courier New"/>
+                <w:color w:val="000000"/>
+                <w:sz w:val="22"/>
+                <w:szCs w:val="22"/>
+              </w:rPr>
+              <w:t>PinuTaed</w:t>
+            </w:r>
+            <w:proofErr w:type="spellEnd"/>
+          </w:p>
+        </w:tc>
+        <w:tc>
+          <w:tcPr>
+            <w:tcW w:w="1980" w:type="dxa"/>
+            <w:tcBorders>
+              <w:top w:val="nil"/>
+              <w:left w:val="nil"/>
+              <w:bottom w:val="nil"/>
+              <w:right w:val="nil"/>
+            </w:tcBorders>
+          </w:tcPr>
+          <w:p>
+            <w:pPr>
+              <w:autoSpaceDE w:val="0"/>
+              <w:autoSpaceDN w:val="0"/>
+              <w:adjustRightInd w:val="0"/>
+              <w:ind w:left="90"/>
+              <w:rPr>
+                <w:rFonts w:ascii="Courier New" w:hAnsi="Courier New" w:cs="Courier New"/>
+                <w:color w:val="000000"/>
+                <w:sz w:val="22"/>
+                <w:szCs w:val="22"/>
+              </w:rPr>
+            </w:pPr>
+            <w:r>
+              <w:rPr>
+                <w:rFonts w:ascii="Courier New" w:hAnsi="Courier New" w:cs="Courier New"/>
+                <w:color w:val="000000"/>
+                <w:sz w:val="22"/>
+                <w:szCs w:val="22"/>
+              </w:rPr>
+              <w:t>50</w:t>
+            </w:r>
+          </w:p>
+        </w:tc>
+        <w:tc>
+          <w:tcPr>
+            <w:tcW w:w="1980" w:type="dxa"/>
+            <w:tcBorders>
+              <w:top w:val="nil"/>
+              <w:left w:val="nil"/>
+              <w:bottom w:val="nil"/>
+              <w:right w:val="nil"/>
+            </w:tcBorders>
+          </w:tcPr>
+          <w:p>
+            <w:pPr>
+              <w:autoSpaceDE w:val="0"/>
+              <w:autoSpaceDN w:val="0"/>
+              <w:adjustRightInd w:val="0"/>
+              <w:ind w:left="90"/>
+              <w:rPr>
+                <w:rFonts w:ascii="Courier New" w:hAnsi="Courier New" w:cs="Courier New"/>
+                <w:color w:val="000000"/>
+                <w:sz w:val="22"/>
+                <w:szCs w:val="22"/>
+              </w:rPr>
+            </w:pPr>
+            <w:r>
+              <w:rPr>
+                <w:rFonts w:ascii="Courier New" w:hAnsi="Courier New" w:cs="Courier New"/>
+                <w:color w:val="000000"/>
+                <w:sz w:val="22"/>
+                <w:szCs w:val="22"/>
+              </w:rPr>
+              <w:t>100</w:t>
+            </w:r>
+          </w:p>
+        </w:tc>
+      </w:tr>
+      <w:tr>
+        <w:tblPrEx>
+          <w:tblCellMar>
+            <w:top w:w="0" w:type="dxa"/>
+            <w:bottom w:w="0" w:type="dxa"/>
+          </w:tblCellMar>
+        </w:tblPrEx>
+        <w:trPr>
+          <w:trHeight w:val="290"/>
+        </w:trPr>
+        <w:tc>
+          <w:tcPr>
+            <w:tcW w:w="1302" w:type="dxa"/>
+            <w:tcBorders>
+              <w:top w:val="nil"/>
+              <w:left w:val="nil"/>
+              <w:bottom w:val="nil"/>
+              <w:right w:val="nil"/>
+            </w:tcBorders>
+          </w:tcPr>
+          <w:p>
+            <w:pPr>
+              <w:autoSpaceDE w:val="0"/>
+              <w:autoSpaceDN w:val="0"/>
+              <w:adjustRightInd w:val="0"/>
+              <w:ind w:left="90"/>
+              <w:rPr>
+                <w:rFonts w:ascii="Courier New" w:hAnsi="Courier New" w:cs="Courier New"/>
+                <w:color w:val="000000"/>
+                <w:sz w:val="22"/>
+                <w:szCs w:val="22"/>
+              </w:rPr>
+            </w:pPr>
+            <w:r>
+              <w:rPr>
+                <w:rFonts w:ascii="Courier New" w:hAnsi="Courier New" w:cs="Courier New"/>
+                <w:color w:val="000000"/>
+                <w:sz w:val="22"/>
+                <w:szCs w:val="22"/>
+              </w:rPr>
+              <w:t>10</w:t>
+            </w:r>
+          </w:p>
+        </w:tc>
+        <w:tc>
+          <w:tcPr>
+            <w:tcW w:w="1620" w:type="dxa"/>
+            <w:tcBorders>
+              <w:top w:val="nil"/>
+              <w:left w:val="nil"/>
+              <w:bottom w:val="nil"/>
+              <w:right w:val="nil"/>
+            </w:tcBorders>
+          </w:tcPr>
+          <w:p>
+            <w:pPr>
+              <w:autoSpaceDE w:val="0"/>
+              <w:autoSpaceDN w:val="0"/>
+              <w:adjustRightInd w:val="0"/>
+              <w:ind w:left="90"/>
+              <w:rPr>
+                <w:rFonts w:ascii="Courier New" w:hAnsi="Courier New" w:cs="Courier New"/>
+                <w:color w:val="000000"/>
+                <w:sz w:val="22"/>
+                <w:szCs w:val="22"/>
+              </w:rPr>
+            </w:pPr>
+            <w:proofErr w:type="spellStart"/>
+            <w:r>
+              <w:rPr>
+                <w:rFonts w:ascii="Courier New" w:hAnsi="Courier New" w:cs="Courier New"/>
+                <w:color w:val="000000"/>
+                <w:sz w:val="22"/>
+                <w:szCs w:val="22"/>
+              </w:rPr>
+              <w:t>QuerAlba</w:t>
+            </w:r>
+            <w:proofErr w:type="spellEnd"/>
+          </w:p>
+        </w:tc>
+        <w:tc>
+          <w:tcPr>
+            <w:tcW w:w="1980" w:type="dxa"/>
+            <w:tcBorders>
+              <w:top w:val="nil"/>
+              <w:left w:val="nil"/>
+              <w:bottom w:val="nil"/>
+              <w:right w:val="nil"/>
+            </w:tcBorders>
+          </w:tcPr>
+          <w:p>
+            <w:pPr>
+              <w:autoSpaceDE w:val="0"/>
+              <w:autoSpaceDN w:val="0"/>
+              <w:adjustRightInd w:val="0"/>
+              <w:ind w:left="90"/>
+              <w:rPr>
+                <w:rFonts w:ascii="Courier New" w:hAnsi="Courier New" w:cs="Courier New"/>
+                <w:color w:val="000000"/>
+                <w:sz w:val="22"/>
+                <w:szCs w:val="22"/>
+              </w:rPr>
+            </w:pPr>
+            <w:r>
+              <w:rPr>
+                <w:rFonts w:ascii="Courier New" w:hAnsi="Courier New" w:cs="Courier New"/>
+                <w:color w:val="000000"/>
+                <w:sz w:val="22"/>
+                <w:szCs w:val="22"/>
+              </w:rPr>
+              <w:t>1</w:t>
+            </w:r>
+          </w:p>
+        </w:tc>
+        <w:tc>
+          <w:tcPr>
+            <w:tcW w:w="1980" w:type="dxa"/>
+            <w:tcBorders>
+              <w:top w:val="nil"/>
+              <w:left w:val="nil"/>
+              <w:bottom w:val="nil"/>
+              <w:right w:val="nil"/>
+            </w:tcBorders>
+          </w:tcPr>
+          <w:p>
+            <w:pPr>
+              <w:autoSpaceDE w:val="0"/>
+              <w:autoSpaceDN w:val="0"/>
+              <w:adjustRightInd w:val="0"/>
+              <w:ind w:left="90"/>
+              <w:rPr>
+                <w:rFonts w:ascii="Courier New" w:hAnsi="Courier New" w:cs="Courier New"/>
+                <w:color w:val="000000"/>
+                <w:sz w:val="22"/>
+                <w:szCs w:val="22"/>
+              </w:rPr>
+            </w:pPr>
+            <w:r>
+              <w:rPr>
+                <w:rFonts w:ascii="Courier New" w:hAnsi="Courier New" w:cs="Courier New"/>
+                <w:color w:val="000000"/>
+                <w:sz w:val="22"/>
+                <w:szCs w:val="22"/>
+              </w:rPr>
+              <w:t>100</w:t>
+            </w:r>
+          </w:p>
+        </w:tc>
+      </w:tr>
+      <w:tr>
+        <w:tblPrEx>
+          <w:tblCellMar>
+            <w:top w:w="0" w:type="dxa"/>
+            <w:bottom w:w="0" w:type="dxa"/>
+          </w:tblCellMar>
+        </w:tblPrEx>
+        <w:trPr>
+          <w:trHeight w:val="290"/>
+        </w:trPr>
+        <w:tc>
+          <w:tcPr>
+            <w:tcW w:w="1302" w:type="dxa"/>
+            <w:tcBorders>
+              <w:top w:val="nil"/>
+              <w:left w:val="nil"/>
+              <w:bottom w:val="nil"/>
+              <w:right w:val="nil"/>
+            </w:tcBorders>
+          </w:tcPr>
+          <w:p>
+            <w:pPr>
+              <w:autoSpaceDE w:val="0"/>
+              <w:autoSpaceDN w:val="0"/>
+              <w:adjustRightInd w:val="0"/>
+              <w:ind w:left="90"/>
+              <w:rPr>
+                <w:rFonts w:ascii="Courier New" w:hAnsi="Courier New" w:cs="Courier New"/>
+                <w:color w:val="000000"/>
+                <w:sz w:val="22"/>
+                <w:szCs w:val="22"/>
+              </w:rPr>
+            </w:pPr>
+            <w:r>
+              <w:rPr>
+                <w:rFonts w:ascii="Courier New" w:hAnsi="Courier New" w:cs="Courier New"/>
+                <w:color w:val="000000"/>
+                <w:sz w:val="22"/>
+                <w:szCs w:val="22"/>
+              </w:rPr>
+              <w:t>10</w:t>
+            </w:r>
+          </w:p>
+        </w:tc>
+        <w:tc>
+          <w:tcPr>
+            <w:tcW w:w="1620" w:type="dxa"/>
+            <w:tcBorders>
+              <w:top w:val="nil"/>
+              <w:left w:val="nil"/>
+              <w:bottom w:val="nil"/>
+              <w:right w:val="nil"/>
+            </w:tcBorders>
+          </w:tcPr>
+          <w:p>
+            <w:pPr>
+              <w:autoSpaceDE w:val="0"/>
+              <w:autoSpaceDN w:val="0"/>
+              <w:adjustRightInd w:val="0"/>
+              <w:ind w:left="90"/>
+              <w:rPr>
+                <w:rFonts w:ascii="Courier New" w:hAnsi="Courier New" w:cs="Courier New"/>
+                <w:color w:val="000000"/>
+                <w:sz w:val="22"/>
+                <w:szCs w:val="22"/>
+              </w:rPr>
+            </w:pPr>
+            <w:proofErr w:type="spellStart"/>
+            <w:r>
+              <w:rPr>
+                <w:rFonts w:ascii="Courier New" w:hAnsi="Courier New" w:cs="Courier New"/>
+                <w:color w:val="000000"/>
+                <w:sz w:val="22"/>
+                <w:szCs w:val="22"/>
+              </w:rPr>
+              <w:t>AcerRubr</w:t>
+            </w:r>
+            <w:proofErr w:type="spellEnd"/>
+          </w:p>
+        </w:tc>
+        <w:tc>
+          <w:tcPr>
+            <w:tcW w:w="1980" w:type="dxa"/>
+            <w:tcBorders>
+              <w:top w:val="nil"/>
+              <w:left w:val="nil"/>
+              <w:bottom w:val="nil"/>
+              <w:right w:val="nil"/>
+            </w:tcBorders>
+          </w:tcPr>
+          <w:p>
+            <w:pPr>
+              <w:autoSpaceDE w:val="0"/>
+              <w:autoSpaceDN w:val="0"/>
+              <w:adjustRightInd w:val="0"/>
+              <w:ind w:left="90"/>
+              <w:rPr>
+                <w:rFonts w:ascii="Courier New" w:hAnsi="Courier New" w:cs="Courier New"/>
+                <w:color w:val="000000"/>
+                <w:sz w:val="22"/>
+                <w:szCs w:val="22"/>
+              </w:rPr>
+            </w:pPr>
+            <w:r>
+              <w:rPr>
+                <w:rFonts w:ascii="Courier New" w:hAnsi="Courier New" w:cs="Courier New"/>
+                <w:color w:val="000000"/>
+                <w:sz w:val="22"/>
+                <w:szCs w:val="22"/>
+              </w:rPr>
+              <w:t>1</w:t>
+            </w:r>
+          </w:p>
+        </w:tc>
+        <w:tc>
+          <w:tcPr>
+            <w:tcW w:w="1980" w:type="dxa"/>
+            <w:tcBorders>
+              <w:top w:val="nil"/>
+              <w:left w:val="nil"/>
+              <w:bottom w:val="nil"/>
+              <w:right w:val="nil"/>
+            </w:tcBorders>
+          </w:tcPr>
+          <w:p>
+            <w:pPr>
+              <w:autoSpaceDE w:val="0"/>
+              <w:autoSpaceDN w:val="0"/>
+              <w:adjustRightInd w:val="0"/>
+              <w:ind w:left="90"/>
+              <w:rPr>
+                <w:rFonts w:ascii="Courier New" w:hAnsi="Courier New" w:cs="Courier New"/>
+                <w:color w:val="000000"/>
+                <w:sz w:val="22"/>
+                <w:szCs w:val="22"/>
+              </w:rPr>
+            </w:pPr>
+            <w:r>
+              <w:rPr>
+                <w:rFonts w:ascii="Courier New" w:hAnsi="Courier New" w:cs="Courier New"/>
+                <w:color w:val="000000"/>
+                <w:sz w:val="22"/>
+                <w:szCs w:val="22"/>
+              </w:rPr>
+              <w:t>100</w:t>
+            </w:r>
+          </w:p>
+        </w:tc>
+      </w:tr>
+    </w:tbl>
+    <w:p>
+      <w:pPr>
+        <w:pStyle w:val="Heading2"/>
+        <w:tabs>
+          <w:tab w:val="clear" w:pos="1836"/>
+        </w:tabs>
+        <w:ind w:left="1170" w:hanging="1170"/>
+      </w:pPr>
+      <w:r>
+        <w:t>Example File</w:t>
+      </w:r>
+      <w:bookmarkEnd w:id="172"/>
+      <w:bookmarkEnd w:id="173"/>
+      <w:bookmarkEnd w:id="174"/>
+      <w:r>
+        <w:t xml:space="preserve"> (</w:t>
+      </w:r>
+      <w:r>
+        <w:t>Human Readable Format</w:t>
+      </w:r>
+      <w:r>
+        <w:t>)</w:t>
+      </w:r>
+    </w:p>
+    <w:p>
+      <w:pPr>
+        <w:pStyle w:val="textinputfile"/>
+      </w:pPr>
+      <w:proofErr w:type="spellStart"/>
+      <w:r>
+        <w:t>LandisData</w:t>
+      </w:r>
+      <w:proofErr w:type="spellEnd"/>
+      <w:r>
+        <w:t xml:space="preserve">   "Initial Communities"</w:t>
+      </w:r>
+    </w:p>
+    <w:p>
+      <w:pPr>
+        <w:pStyle w:val="textinputfile"/>
+        <w:rPr>
+          <w:rFonts w:cs="Times New Roman"/>
+        </w:rPr>
+      </w:pPr>
+    </w:p>
+    <w:p>
+      <w:pPr>
+        <w:pStyle w:val="textinputfile"/>
+      </w:pPr>
+      <w:r>
+        <w:t xml:space="preserve">&gt;&gt;Old </w:t>
+      </w:r>
+      <w:proofErr w:type="spellStart"/>
+      <w:r>
+        <w:t>jackpine</w:t>
+      </w:r>
+      <w:proofErr w:type="spellEnd"/>
+      <w:r>
+        <w:t xml:space="preserve"> oak </w:t>
+      </w:r>
+    </w:p>
+    <w:p>
+      <w:pPr>
+        <w:pStyle w:val="textinputfile"/>
+      </w:pPr>
+      <w:proofErr w:type="spellStart"/>
+      <w:proofErr w:type="gramStart"/>
+      <w:r>
+        <w:t>MapCode</w:t>
+      </w:r>
+      <w:proofErr w:type="spellEnd"/>
+      <w:r>
+        <w:t xml:space="preserve">  7</w:t>
+      </w:r>
+      <w:proofErr w:type="gramEnd"/>
+    </w:p>
+    <w:p>
+      <w:pPr>
+        <w:pStyle w:val="textinputfile"/>
+      </w:pPr>
+      <w:r>
+        <w:t xml:space="preserve">   </w:t>
+      </w:r>
+      <w:proofErr w:type="spellStart"/>
+      <w:proofErr w:type="gramStart"/>
+      <w:r>
+        <w:t>acerrubr</w:t>
+      </w:r>
+      <w:proofErr w:type="spellEnd"/>
+      <w:proofErr w:type="gramEnd"/>
+      <w:r>
+        <w:t xml:space="preserve"> 30 (204)</w:t>
+      </w:r>
+    </w:p>
+    <w:p>
+      <w:pPr>
+        <w:pStyle w:val="textinputfile"/>
+      </w:pPr>
+      <w:r>
+        <w:t xml:space="preserve">   </w:t>
+      </w:r>
+      <w:proofErr w:type="spellStart"/>
+      <w:proofErr w:type="gramStart"/>
+      <w:r>
+        <w:t>pinubank</w:t>
+      </w:r>
+      <w:proofErr w:type="spellEnd"/>
+      <w:proofErr w:type="gramEnd"/>
+      <w:r>
+        <w:t xml:space="preserve"> 80 (1968) 90 (15212)</w:t>
+      </w:r>
+    </w:p>
+    <w:p>
+      <w:pPr>
+        <w:pStyle w:val="textinputfile"/>
+      </w:pPr>
+      <w:r>
+        <w:t xml:space="preserve">   </w:t>
+      </w:r>
+      <w:proofErr w:type="spellStart"/>
+      <w:proofErr w:type="gramStart"/>
+      <w:r>
+        <w:t>pinuresi</w:t>
+      </w:r>
+      <w:proofErr w:type="spellEnd"/>
+      <w:proofErr w:type="gramEnd"/>
+      <w:r>
+        <w:t xml:space="preserve"> 110 (204) 140 (42)</w:t>
+      </w:r>
+    </w:p>
+    <w:p>
+      <w:pPr>
+        <w:pStyle w:val="textinputfile"/>
+      </w:pPr>
+      <w:r>
+        <w:t xml:space="preserve">   </w:t>
+      </w:r>
+      <w:proofErr w:type="spellStart"/>
+      <w:proofErr w:type="gramStart"/>
+      <w:r>
+        <w:t>querelli</w:t>
+      </w:r>
+      <w:proofErr w:type="spellEnd"/>
+      <w:proofErr w:type="gramEnd"/>
+      <w:r>
+        <w:t xml:space="preserve"> 40 (204) 120 (1968) 240 (47)</w:t>
+      </w:r>
+    </w:p>
+    <w:p>
+      <w:pPr>
+        <w:pStyle w:val="textinputfile"/>
+      </w:pPr>
+    </w:p>
+    <w:p>
+      <w:pPr>
+        <w:pStyle w:val="textinputfile"/>
+      </w:pPr>
+      <w:r>
+        <w:t xml:space="preserve">&gt;&gt; </w:t>
+      </w:r>
+      <w:proofErr w:type="gramStart"/>
+      <w:r>
+        <w:t>young</w:t>
+      </w:r>
+      <w:proofErr w:type="gramEnd"/>
+      <w:r>
+        <w:t xml:space="preserve"> </w:t>
+      </w:r>
+      <w:proofErr w:type="spellStart"/>
+      <w:r>
+        <w:t>jackpine</w:t>
+      </w:r>
+      <w:proofErr w:type="spellEnd"/>
+      <w:r>
+        <w:t xml:space="preserve"> oak</w:t>
+      </w:r>
+    </w:p>
+    <w:p>
+      <w:pPr>
+        <w:pStyle w:val="textinputfile"/>
+      </w:pPr>
+      <w:proofErr w:type="spellStart"/>
+      <w:proofErr w:type="gramStart"/>
+      <w:r>
+        <w:t>MapCode</w:t>
+      </w:r>
+      <w:proofErr w:type="spellEnd"/>
+      <w:r>
+        <w:t xml:space="preserve">  0</w:t>
+      </w:r>
+      <w:proofErr w:type="gramEnd"/>
+    </w:p>
+    <w:p>
+      <w:pPr>
+        <w:pStyle w:val="textinputfile"/>
+      </w:pPr>
+      <w:r>
+        <w:t xml:space="preserve">   </w:t>
+      </w:r>
+      <w:proofErr w:type="spellStart"/>
+      <w:proofErr w:type="gramStart"/>
+      <w:r>
+        <w:t>pinubank</w:t>
+      </w:r>
+      <w:proofErr w:type="spellEnd"/>
+      <w:proofErr w:type="gramEnd"/>
+      <w:r>
+        <w:t xml:space="preserve"> 30 (204) 50 (2512)</w:t>
+      </w:r>
+    </w:p>
+    <w:p>
+      <w:pPr>
+        <w:pStyle w:val="textinputfile"/>
+      </w:pPr>
+      <w:r>
+        <w:t xml:space="preserve">   </w:t>
+      </w:r>
+      <w:proofErr w:type="spellStart"/>
+      <w:proofErr w:type="gramStart"/>
+      <w:r>
+        <w:t>querelli</w:t>
+      </w:r>
+      <w:proofErr w:type="spellEnd"/>
+      <w:proofErr w:type="gramEnd"/>
+      <w:r>
+        <w:t xml:space="preserve"> 10 (6) 40 (23) 70 (1968)</w:t>
+      </w:r>
+    </w:p>
+    <w:p>
+      <w:pPr>
+        <w:pStyle w:val="textinputfile"/>
+      </w:pPr>
+    </w:p>
+    <w:p>
+      <w:pPr>
+        <w:pStyle w:val="textinputfile"/>
+      </w:pPr>
+      <w:r>
+        <w:t xml:space="preserve">&gt;&gt; </w:t>
+      </w:r>
+      <w:proofErr w:type="gramStart"/>
+      <w:r>
+        <w:t>young</w:t>
+      </w:r>
+      <w:proofErr w:type="gramEnd"/>
+      <w:r>
+        <w:t xml:space="preserve"> aspen   </w:t>
+      </w:r>
+    </w:p>
+    <w:p>
+      <w:pPr>
+        <w:pStyle w:val="textinputfile"/>
+      </w:pPr>
+      <w:proofErr w:type="spellStart"/>
+      <w:r>
+        <w:t>MapCode</w:t>
+      </w:r>
+      <w:proofErr w:type="spellEnd"/>
+      <w:r>
+        <w:t xml:space="preserve"> 2</w:t>
+      </w:r>
+    </w:p>
+    <w:p>
+      <w:pPr>
+        <w:pStyle w:val="textinputfile"/>
+      </w:pPr>
+      <w:r>
+        <w:t xml:space="preserve">   </w:t>
+      </w:r>
+      <w:proofErr w:type="spellStart"/>
+      <w:proofErr w:type="gramStart"/>
+      <w:r>
+        <w:t>poputrem</w:t>
+      </w:r>
+      <w:proofErr w:type="spellEnd"/>
+      <w:proofErr w:type="gramEnd"/>
+      <w:r>
+        <w:t xml:space="preserve"> 10 (419) 20 (879)</w:t>
+      </w:r>
+    </w:p>
+    <w:p>
+      <w:pPr>
+        <w:pStyle w:val="textinputfile"/>
+      </w:pPr>
     </w:p>
     <w:p>
       <w:pPr>
@@ -20834,313 +22144,6 @@
         </w:tabs>
         <w:ind w:left="1170" w:hanging="1170"/>
       </w:pPr>
-      <w:bookmarkStart w:id="169" w:name="_Toc133339126"/>
-      <w:bookmarkStart w:id="170" w:name="_Toc282434162"/>
-      <w:bookmarkStart w:id="171" w:name="_Toc40686745"/>
-      <w:proofErr w:type="spellStart"/>
-      <w:r>
-        <w:t>MapCode</w:t>
-      </w:r>
-      <w:bookmarkEnd w:id="169"/>
-      <w:bookmarkEnd w:id="170"/>
-      <w:bookmarkEnd w:id="171"/>
-      <w:proofErr w:type="spellEnd"/>
-    </w:p>
-    <w:p>
-      <w:pPr>
-        <w:pStyle w:val="textbody"/>
-      </w:pPr>
-      <w:r>
-        <w:t xml:space="preserve">This parameter is the code used for the class in the input map (see section </w:t>
-      </w:r>
-      <w:r>
-        <w:fldChar w:fldCharType="begin"/>
-      </w:r>
-      <w:r>
-        <w:instrText xml:space="preserve"> REF _Ref109371856 \r </w:instrText>
-      </w:r>
-      <w:r>
-        <w:fldChar w:fldCharType="separate"/>
-      </w:r>
-      <w:r>
-        <w:t>2.5</w:t>
-      </w:r>
-      <w:r>
-        <w:fldChar w:fldCharType="end"/>
-      </w:r>
-      <w:r>
-        <w:t xml:space="preserve">).  Value: </w:t>
-      </w:r>
-      <w:proofErr w:type="gramStart"/>
-      <w:r>
-        <w:t>0 ≤</w:t>
-      </w:r>
-      <w:proofErr w:type="gramEnd"/>
-      <w:r>
-        <w:t xml:space="preserve"> integer ≤ 65,535.  Each class’ map code must be unique.  Map codes do not have to appear in any order, and do not need to be consecutive.</w:t>
-      </w:r>
-    </w:p>
-    <w:p>
-      <w:pPr>
-        <w:pStyle w:val="Heading3"/>
-        <w:tabs>
-          <w:tab w:val="clear" w:pos="3870"/>
-        </w:tabs>
-        <w:ind w:left="1170" w:hanging="1170"/>
-      </w:pPr>
-      <w:bookmarkStart w:id="172" w:name="_Toc133339127"/>
-      <w:bookmarkStart w:id="173" w:name="_Toc282434163"/>
-      <w:bookmarkStart w:id="174" w:name="_Toc40686746"/>
-      <w:r>
-        <w:t>Species Present</w:t>
-      </w:r>
-      <w:bookmarkEnd w:id="172"/>
-      <w:bookmarkEnd w:id="173"/>
-      <w:r>
-        <w:t xml:space="preserve"> and Biomass</w:t>
-      </w:r>
-      <w:bookmarkEnd w:id="174"/>
-    </w:p>
-    <w:p>
-      <w:pPr>
-        <w:pStyle w:val="textbody"/>
-      </w:pPr>
-      <w:r>
-        <w:t xml:space="preserve">A list of species present at the class’ sites comes after the map code.  Each species </w:t>
-      </w:r>
-      <w:proofErr w:type="gramStart"/>
-      <w:r>
-        <w:t>is listed</w:t>
-      </w:r>
-      <w:proofErr w:type="gramEnd"/>
-      <w:r>
-        <w:t xml:space="preserve"> on a separate data line.</w:t>
-      </w:r>
-    </w:p>
-    <w:p>
-      <w:pPr>
-        <w:pStyle w:val="textinputfile"/>
-      </w:pPr>
-      <w:proofErr w:type="gramStart"/>
-      <w:r>
-        <w:rPr>
-          <w:i/>
-          <w:iCs/>
-        </w:rPr>
-        <w:t>species  age</w:t>
-      </w:r>
-      <w:proofErr w:type="gramEnd"/>
-      <w:r>
-        <w:rPr>
-          <w:i/>
-          <w:iCs/>
-        </w:rPr>
-        <w:t xml:space="preserve"> </w:t>
-      </w:r>
-      <w:r>
-        <w:rPr>
-          <w:i/>
-          <w:iCs/>
-        </w:rPr>
-        <w:t>(biomass)</w:t>
-      </w:r>
-      <w:r>
-        <w:rPr>
-          <w:i/>
-          <w:iCs/>
-        </w:rPr>
-        <w:t xml:space="preserve"> age </w:t>
-      </w:r>
-      <w:r>
-        <w:rPr>
-          <w:i/>
-          <w:iCs/>
-        </w:rPr>
-        <w:t>(biomass)</w:t>
-      </w:r>
-      <w:r>
-        <w:rPr>
-          <w:i/>
-          <w:iCs/>
-        </w:rPr>
-        <w:t xml:space="preserve"> age</w:t>
-      </w:r>
-      <w:r>
-        <w:t xml:space="preserve"> </w:t>
-      </w:r>
-      <w:r>
-        <w:rPr>
-          <w:i/>
-          <w:iCs/>
-        </w:rPr>
-        <w:t>(biomass)</w:t>
-      </w:r>
-      <w:r>
-        <w:t>...</w:t>
-      </w:r>
-    </w:p>
-    <w:p>
-      <w:pPr>
-        <w:pStyle w:val="textinputfile"/>
-        <w:rPr>
-          <w:rFonts w:cs="Times New Roman"/>
-        </w:rPr>
-      </w:pPr>
-    </w:p>
-    <w:p>
-      <w:pPr>
-        <w:pStyle w:val="textbody"/>
-      </w:pPr>
-      <w:r>
-        <w:t>The species name comes first, followed by one or more ages</w:t>
-      </w:r>
-      <w:r>
-        <w:t xml:space="preserve"> and their associated </w:t>
-      </w:r>
-      <w:r>
-        <w:rPr>
-          <w:b/>
-        </w:rPr>
-        <w:t>aboveground woody biomass</w:t>
-      </w:r>
-      <w:r>
-        <w:t xml:space="preserve"> (g biomass m</w:t>
-      </w:r>
-      <w:r>
-        <w:rPr>
-          <w:vertAlign w:val="superscript"/>
-        </w:rPr>
-        <w:t>-2</w:t>
-      </w:r>
-      <w:r>
-        <w:t>) in parentheses</w:t>
-      </w:r>
-      <w:r>
-        <w:t xml:space="preserve">.  The name and ages </w:t>
-      </w:r>
-      <w:proofErr w:type="gramStart"/>
-      <w:r>
-        <w:t>are separated</w:t>
-      </w:r>
-      <w:proofErr w:type="gramEnd"/>
-      <w:r>
-        <w:t xml:space="preserve"> by whitespace.  An age is an integer and </w:t>
-      </w:r>
-      <w:r>
-        <w:lastRenderedPageBreak/>
-        <w:t xml:space="preserve">must be between </w:t>
-      </w:r>
-      <w:proofErr w:type="gramStart"/>
-      <w:r>
-        <w:t>1</w:t>
-      </w:r>
-      <w:proofErr w:type="gramEnd"/>
-      <w:r>
-        <w:t xml:space="preserve"> and the species’ Longevity parameter.  The ages do not have to appear in any order.</w:t>
-      </w:r>
-    </w:p>
-    <w:p>
-      <w:pPr>
-        <w:pStyle w:val="textinputfile"/>
-      </w:pPr>
-      <w:proofErr w:type="spellStart"/>
-      <w:proofErr w:type="gramStart"/>
-      <w:r>
-        <w:t>acersacc</w:t>
-      </w:r>
-      <w:proofErr w:type="spellEnd"/>
-      <w:proofErr w:type="gramEnd"/>
-      <w:r>
-        <w:t xml:space="preserve"> 10 </w:t>
-      </w:r>
-      <w:r>
-        <w:t>(240)</w:t>
-      </w:r>
-      <w:r>
-        <w:t xml:space="preserve"> 5 </w:t>
-      </w:r>
-      <w:r>
-        <w:t>(16)</w:t>
-      </w:r>
-      <w:r>
-        <w:t xml:space="preserve"> 21 </w:t>
-      </w:r>
-      <w:r>
-        <w:t>(769)</w:t>
-      </w:r>
-      <w:r>
-        <w:t xml:space="preserve"> 60 </w:t>
-      </w:r>
-      <w:r>
-        <w:t>(1968)</w:t>
-      </w:r>
-      <w:r>
-        <w:t xml:space="preserve"> 100</w:t>
-      </w:r>
-      <w:r>
-        <w:t xml:space="preserve"> (210)</w:t>
-      </w:r>
-    </w:p>
-    <w:p>
-      <w:pPr>
-        <w:pStyle w:val="textinputfile"/>
-        <w:rPr>
-          <w:rFonts w:cs="Times New Roman"/>
-        </w:rPr>
-      </w:pPr>
-    </w:p>
-    <w:p>
-      <w:pPr>
-        <w:pStyle w:val="textbody"/>
-      </w:pPr>
-      <w:r>
-        <w:t xml:space="preserve">Biomass </w:t>
-      </w:r>
-      <w:proofErr w:type="gramStart"/>
-      <w:r>
-        <w:t>must be entered</w:t>
-      </w:r>
-      <w:proofErr w:type="gramEnd"/>
-      <w:r>
-        <w:t xml:space="preserve"> as an integer (no significant digits) and </w:t>
-      </w:r>
-      <w:r>
-        <w:rPr>
-          <w:b/>
-        </w:rPr>
-        <w:t>there must be a biomass associated with every cohort</w:t>
-      </w:r>
-      <w:r>
-        <w:t>.</w:t>
-      </w:r>
-    </w:p>
-    <w:p>
-      <w:pPr>
-        <w:pStyle w:val="textbody"/>
-      </w:pPr>
-      <w:r>
-        <w:t xml:space="preserve">The list may be empty, which will result in the sites in the class </w:t>
-      </w:r>
-      <w:proofErr w:type="gramStart"/>
-      <w:r>
-        <w:t>being initialized</w:t>
-      </w:r>
-      <w:proofErr w:type="gramEnd"/>
-      <w:r>
-        <w:t xml:space="preserve"> with no species cohorts.</w:t>
-      </w:r>
-    </w:p>
-    <w:p>
-      <w:pPr>
-        <w:pStyle w:val="Heading3"/>
-        <w:tabs>
-          <w:tab w:val="clear" w:pos="3870"/>
-        </w:tabs>
-        <w:ind w:left="1170" w:hanging="1170"/>
-      </w:pPr>
-      <w:bookmarkStart w:id="175" w:name="_Toc133339128"/>
-      <w:bookmarkStart w:id="176" w:name="_Toc282434164"/>
-      <w:bookmarkStart w:id="177" w:name="_Toc40686747"/>
       <w:r>
         <w:t>Grouping Species Ages into Cohorts</w:t>
       </w:r>
@@ -21312,6 +22315,7 @@
       <w:proofErr w:type="spellStart"/>
       <w:proofErr w:type="gramStart"/>
       <w:r>
+        <w:lastRenderedPageBreak/>
         <w:t>acersacc</w:t>
       </w:r>
       <w:proofErr w:type="spellEnd"/>
@@ -21433,7 +22437,7 @@
         <w:rFonts w:ascii="Arial" w:hAnsi="Arial" w:cs="Arial"/>
         <w:noProof/>
       </w:rPr>
-      <w:t>2</w:t>
+      <w:t>28</w:t>
     </w:r>
     <w:r>
       <w:rPr>
@@ -21523,10 +22527,7 @@
       </w:tabs>
     </w:pPr>
     <w:r>
-      <w:t xml:space="preserve">NECN </w:t>
-    </w:r>
-    <w:r>
-      <w:t>v</w:t>
+      <w:t>NECN v</w:t>
     </w:r>
     <w:r>
       <w:fldChar w:fldCharType="begin"/>
@@ -21543,8 +22544,6 @@
     <w:r>
       <w:fldChar w:fldCharType="end"/>
     </w:r>
-    <w:bookmarkStart w:id="178" w:name="_GoBack"/>
-    <w:bookmarkEnd w:id="178"/>
     <w:r>
       <w:t xml:space="preserve"> – User Guide</w:t>
     </w:r>
@@ -23022,6 +24021,12 @@
     <w:abstractNumId w:val="1"/>
   </w:num>
   <w:num w:numId="13">
+    <w:abstractNumId w:val="0"/>
+  </w:num>
+  <w:num w:numId="14">
+    <w:abstractNumId w:val="0"/>
+  </w:num>
+  <w:num w:numId="15">
     <w:abstractNumId w:val="0"/>
   </w:num>
   <w:numIdMacAtCleanup w:val="6"/>
@@ -24551,7 +25556,7 @@
 </file>
 
 <file path=customXml/itemProps1.xml><?xml version="1.0" encoding="utf-8"?>
-<ds:datastoreItem xmlns:ds="http://schemas.openxmlformats.org/officeDocument/2006/customXml" ds:itemID="{4BF31527-DB01-4B4C-89D9-455EE216E37F}">
+<ds:datastoreItem xmlns:ds="http://schemas.openxmlformats.org/officeDocument/2006/customXml" ds:itemID="{888618D5-831A-4671-8798-FA7AC54DDB35}">
   <ds:schemaRefs>
     <ds:schemaRef ds:uri="http://schemas.openxmlformats.org/officeDocument/2006/bibliography"/>
   </ds:schemaRefs>

</xml_diff>

<commit_message>
Modest tweaks to documentation.
</commit_message>
<xml_diff>
--- a/docs/LANDIS-II Net Ecosystem CN Succession v6.4 User Guide.docx
+++ b/docs/LANDIS-II Net Ecosystem CN Succession v6.4 User Guide.docx
@@ -231,7 +231,7 @@
         <w:rPr>
           <w:noProof/>
         </w:rPr>
-        <w:t>August 29, 2020</w:t>
+        <w:t>September 3, 2020</w:t>
       </w:r>
       <w:r>
         <w:rPr>
@@ -20643,11 +20643,21 @@
       <w:r>
         <w:t xml:space="preserve">:  This parameter is the code used for the community in the input map (see section </w:t>
       </w:r>
-      <w:fldSimple w:instr=" REF _Ref109371856 \r ">
-        <w:r>
-          <w:t>2.5</w:t>
-        </w:r>
-      </w:fldSimple>
+      <w:r>
+        <w:fldChar w:fldCharType="begin"/>
+      </w:r>
+      <w:r>
+        <w:instrText xml:space="preserve"> REF _Ref109371856 \r </w:instrText>
+      </w:r>
+      <w:r>
+        <w:fldChar w:fldCharType="separate"/>
+      </w:r>
+      <w:r>
+        <w:t>2.5</w:t>
+      </w:r>
+      <w:r>
+        <w:fldChar w:fldCharType="end"/>
+      </w:r>
       <w:r>
         <w:t xml:space="preserve">).  Value: </w:t>
       </w:r>
@@ -21138,8 +21148,6 @@
         </w:tabs>
         <w:ind w:left="1170" w:hanging="1170"/>
       </w:pPr>
-      <w:bookmarkStart w:id="178" w:name="_GoBack"/>
-      <w:bookmarkEnd w:id="178"/>
       <w:r>
         <w:lastRenderedPageBreak/>
         <w:t>Example Files (CSV Format)</w:t>
@@ -21226,17 +21234,11 @@
       </w:tblPr>
       <w:tblGrid>
         <w:gridCol w:w="1302"/>
-        <w:gridCol w:w="1620"/>
-        <w:gridCol w:w="1980"/>
+        <w:gridCol w:w="1800"/>
+        <w:gridCol w:w="1800"/>
         <w:gridCol w:w="1980"/>
       </w:tblGrid>
       <w:tr>
-        <w:tblPrEx>
-          <w:tblCellMar>
-            <w:top w:w="0" w:type="dxa"/>
-            <w:bottom w:w="0" w:type="dxa"/>
-          </w:tblCellMar>
-        </w:tblPrEx>
         <w:trPr>
           <w:trHeight w:val="290"/>
         </w:trPr>
@@ -21274,11 +21276,20 @@
               <w:t>MapCode</w:t>
             </w:r>
             <w:proofErr w:type="spellEnd"/>
+            <w:r>
+              <w:rPr>
+                <w:rFonts w:ascii="Courier New" w:hAnsi="Courier New" w:cs="Courier New"/>
+                <w:color w:val="000000"/>
+                <w:sz w:val="22"/>
+                <w:szCs w:val="22"/>
+              </w:rPr>
+              <w:t>,</w:t>
+            </w:r>
           </w:p>
         </w:tc>
         <w:tc>
           <w:tcPr>
-            <w:tcW w:w="1620" w:type="dxa"/>
+            <w:tcW w:w="1800" w:type="dxa"/>
             <w:tcBorders>
               <w:top w:val="nil"/>
               <w:left w:val="nil"/>
@@ -21310,11 +21321,20 @@
               <w:t>SpeciesName</w:t>
             </w:r>
             <w:proofErr w:type="spellEnd"/>
+            <w:r>
+              <w:rPr>
+                <w:rFonts w:ascii="Courier New" w:hAnsi="Courier New" w:cs="Courier New"/>
+                <w:color w:val="000000"/>
+                <w:sz w:val="22"/>
+                <w:szCs w:val="22"/>
+              </w:rPr>
+              <w:t>,</w:t>
+            </w:r>
           </w:p>
         </w:tc>
         <w:tc>
           <w:tcPr>
-            <w:tcW w:w="1980" w:type="dxa"/>
+            <w:tcW w:w="1800" w:type="dxa"/>
             <w:tcBorders>
               <w:top w:val="nil"/>
               <w:left w:val="nil"/>
@@ -21355,6 +21375,15 @@
               <w:t>Age</w:t>
             </w:r>
             <w:proofErr w:type="spellEnd"/>
+            <w:r>
+              <w:rPr>
+                <w:rFonts w:ascii="Courier New" w:hAnsi="Courier New" w:cs="Courier New"/>
+                <w:color w:val="000000"/>
+                <w:sz w:val="22"/>
+                <w:szCs w:val="22"/>
+              </w:rPr>
+              <w:t>,</w:t>
+            </w:r>
           </w:p>
         </w:tc>
         <w:tc>
@@ -21404,12 +21433,6 @@
         </w:tc>
       </w:tr>
       <w:tr>
-        <w:tblPrEx>
-          <w:tblCellMar>
-            <w:top w:w="0" w:type="dxa"/>
-            <w:bottom w:w="0" w:type="dxa"/>
-          </w:tblCellMar>
-        </w:tblPrEx>
         <w:trPr>
           <w:trHeight w:val="290"/>
         </w:trPr>
@@ -21445,11 +21468,20 @@
               </w:rPr>
               <w:t>10</w:t>
             </w:r>
+            <w:r>
+              <w:rPr>
+                <w:rFonts w:ascii="Courier New" w:hAnsi="Courier New" w:cs="Courier New"/>
+                <w:color w:val="000000"/>
+                <w:sz w:val="22"/>
+                <w:szCs w:val="22"/>
+              </w:rPr>
+              <w:t>,</w:t>
+            </w:r>
           </w:p>
         </w:tc>
         <w:tc>
           <w:tcPr>
-            <w:tcW w:w="1620" w:type="dxa"/>
+            <w:tcW w:w="1800" w:type="dxa"/>
             <w:tcBorders>
               <w:top w:val="nil"/>
               <w:left w:val="nil"/>
@@ -21481,11 +21513,20 @@
               <w:t>PinuTaed</w:t>
             </w:r>
             <w:proofErr w:type="spellEnd"/>
+            <w:r>
+              <w:rPr>
+                <w:rFonts w:ascii="Courier New" w:hAnsi="Courier New" w:cs="Courier New"/>
+                <w:color w:val="000000"/>
+                <w:sz w:val="22"/>
+                <w:szCs w:val="22"/>
+              </w:rPr>
+              <w:t>,</w:t>
+            </w:r>
           </w:p>
         </w:tc>
         <w:tc>
           <w:tcPr>
-            <w:tcW w:w="1980" w:type="dxa"/>
+            <w:tcW w:w="1800" w:type="dxa"/>
             <w:tcBorders>
               <w:top w:val="nil"/>
               <w:left w:val="nil"/>
@@ -21514,6 +21555,15 @@
                 <w:szCs w:val="22"/>
               </w:rPr>
               <w:t>50</w:t>
+            </w:r>
+            <w:r>
+              <w:rPr>
+                <w:rFonts w:ascii="Courier New" w:hAnsi="Courier New" w:cs="Courier New"/>
+                <w:color w:val="000000"/>
+                <w:sz w:val="22"/>
+                <w:szCs w:val="22"/>
+              </w:rPr>
+              <w:t>,</w:t>
             </w:r>
           </w:p>
         </w:tc>
@@ -21553,12 +21603,6 @@
         </w:tc>
       </w:tr>
       <w:tr>
-        <w:tblPrEx>
-          <w:tblCellMar>
-            <w:top w:w="0" w:type="dxa"/>
-            <w:bottom w:w="0" w:type="dxa"/>
-          </w:tblCellMar>
-        </w:tblPrEx>
         <w:trPr>
           <w:trHeight w:val="290"/>
         </w:trPr>
@@ -21594,11 +21638,20 @@
               </w:rPr>
               <w:t>10</w:t>
             </w:r>
+            <w:r>
+              <w:rPr>
+                <w:rFonts w:ascii="Courier New" w:hAnsi="Courier New" w:cs="Courier New"/>
+                <w:color w:val="000000"/>
+                <w:sz w:val="22"/>
+                <w:szCs w:val="22"/>
+              </w:rPr>
+              <w:t>,</w:t>
+            </w:r>
           </w:p>
         </w:tc>
         <w:tc>
           <w:tcPr>
-            <w:tcW w:w="1620" w:type="dxa"/>
+            <w:tcW w:w="1800" w:type="dxa"/>
             <w:tcBorders>
               <w:top w:val="nil"/>
               <w:left w:val="nil"/>
@@ -21630,6 +21683,58 @@
               <w:t>QuerAlba</w:t>
             </w:r>
             <w:proofErr w:type="spellEnd"/>
+            <w:r>
+              <w:rPr>
+                <w:rFonts w:ascii="Courier New" w:hAnsi="Courier New" w:cs="Courier New"/>
+                <w:color w:val="000000"/>
+                <w:sz w:val="22"/>
+                <w:szCs w:val="22"/>
+              </w:rPr>
+              <w:t>,</w:t>
+            </w:r>
+          </w:p>
+        </w:tc>
+        <w:tc>
+          <w:tcPr>
+            <w:tcW w:w="1800" w:type="dxa"/>
+            <w:tcBorders>
+              <w:top w:val="nil"/>
+              <w:left w:val="nil"/>
+              <w:bottom w:val="nil"/>
+              <w:right w:val="nil"/>
+            </w:tcBorders>
+          </w:tcPr>
+          <w:p>
+            <w:pPr>
+              <w:autoSpaceDE w:val="0"/>
+              <w:autoSpaceDN w:val="0"/>
+              <w:adjustRightInd w:val="0"/>
+              <w:ind w:left="90"/>
+              <w:rPr>
+                <w:rFonts w:ascii="Courier New" w:hAnsi="Courier New" w:cs="Courier New"/>
+                <w:color w:val="000000"/>
+                <w:sz w:val="22"/>
+                <w:szCs w:val="22"/>
+              </w:rPr>
+            </w:pPr>
+            <w:r>
+              <w:rPr>
+                <w:rFonts w:ascii="Courier New" w:hAnsi="Courier New" w:cs="Courier New"/>
+                <w:color w:val="000000"/>
+                <w:sz w:val="22"/>
+                <w:szCs w:val="22"/>
+              </w:rPr>
+              <w:t>1</w:t>
+            </w:r>
+            <w:r>
+              <w:rPr>
+                <w:rFonts w:ascii="Courier New" w:hAnsi="Courier New" w:cs="Courier New"/>
+                <w:color w:val="000000"/>
+                <w:sz w:val="22"/>
+                <w:szCs w:val="22"/>
+              </w:rPr>
+              <w:t>,</w:t>
+            </w:r>
           </w:p>
         </w:tc>
         <w:tc>
@@ -21662,7 +21767,145 @@
                 <w:sz w:val="22"/>
                 <w:szCs w:val="22"/>
               </w:rPr>
+              <w:t>100</w:t>
+            </w:r>
+            <w:bookmarkStart w:id="178" w:name="_GoBack"/>
+            <w:bookmarkEnd w:id="178"/>
+          </w:p>
+        </w:tc>
+      </w:tr>
+      <w:tr>
+        <w:trPr>
+          <w:trHeight w:val="290"/>
+        </w:trPr>
+        <w:tc>
+          <w:tcPr>
+            <w:tcW w:w="1302" w:type="dxa"/>
+            <w:tcBorders>
+              <w:top w:val="nil"/>
+              <w:left w:val="nil"/>
+              <w:bottom w:val="nil"/>
+              <w:right w:val="nil"/>
+            </w:tcBorders>
+          </w:tcPr>
+          <w:p>
+            <w:pPr>
+              <w:autoSpaceDE w:val="0"/>
+              <w:autoSpaceDN w:val="0"/>
+              <w:adjustRightInd w:val="0"/>
+              <w:ind w:left="90"/>
+              <w:rPr>
+                <w:rFonts w:ascii="Courier New" w:hAnsi="Courier New" w:cs="Courier New"/>
+                <w:color w:val="000000"/>
+                <w:sz w:val="22"/>
+                <w:szCs w:val="22"/>
+              </w:rPr>
+            </w:pPr>
+            <w:r>
+              <w:rPr>
+                <w:rFonts w:ascii="Courier New" w:hAnsi="Courier New" w:cs="Courier New"/>
+                <w:color w:val="000000"/>
+                <w:sz w:val="22"/>
+                <w:szCs w:val="22"/>
+              </w:rPr>
+              <w:t>10</w:t>
+            </w:r>
+            <w:r>
+              <w:rPr>
+                <w:rFonts w:ascii="Courier New" w:hAnsi="Courier New" w:cs="Courier New"/>
+                <w:color w:val="000000"/>
+                <w:sz w:val="22"/>
+                <w:szCs w:val="22"/>
+              </w:rPr>
+              <w:t>,</w:t>
+            </w:r>
+          </w:p>
+        </w:tc>
+        <w:tc>
+          <w:tcPr>
+            <w:tcW w:w="1800" w:type="dxa"/>
+            <w:tcBorders>
+              <w:top w:val="nil"/>
+              <w:left w:val="nil"/>
+              <w:bottom w:val="nil"/>
+              <w:right w:val="nil"/>
+            </w:tcBorders>
+          </w:tcPr>
+          <w:p>
+            <w:pPr>
+              <w:autoSpaceDE w:val="0"/>
+              <w:autoSpaceDN w:val="0"/>
+              <w:adjustRightInd w:val="0"/>
+              <w:ind w:left="90"/>
+              <w:rPr>
+                <w:rFonts w:ascii="Courier New" w:hAnsi="Courier New" w:cs="Courier New"/>
+                <w:color w:val="000000"/>
+                <w:sz w:val="22"/>
+                <w:szCs w:val="22"/>
+              </w:rPr>
+            </w:pPr>
+            <w:proofErr w:type="spellStart"/>
+            <w:r>
+              <w:rPr>
+                <w:rFonts w:ascii="Courier New" w:hAnsi="Courier New" w:cs="Courier New"/>
+                <w:color w:val="000000"/>
+                <w:sz w:val="22"/>
+                <w:szCs w:val="22"/>
+              </w:rPr>
+              <w:t>AcerRubr</w:t>
+            </w:r>
+            <w:proofErr w:type="spellEnd"/>
+            <w:r>
+              <w:rPr>
+                <w:rFonts w:ascii="Courier New" w:hAnsi="Courier New" w:cs="Courier New"/>
+                <w:color w:val="000000"/>
+                <w:sz w:val="22"/>
+                <w:szCs w:val="22"/>
+              </w:rPr>
+              <w:t>,</w:t>
+            </w:r>
+          </w:p>
+        </w:tc>
+        <w:tc>
+          <w:tcPr>
+            <w:tcW w:w="1800" w:type="dxa"/>
+            <w:tcBorders>
+              <w:top w:val="nil"/>
+              <w:left w:val="nil"/>
+              <w:bottom w:val="nil"/>
+              <w:right w:val="nil"/>
+            </w:tcBorders>
+          </w:tcPr>
+          <w:p>
+            <w:pPr>
+              <w:autoSpaceDE w:val="0"/>
+              <w:autoSpaceDN w:val="0"/>
+              <w:adjustRightInd w:val="0"/>
+              <w:ind w:left="90"/>
+              <w:rPr>
+                <w:rFonts w:ascii="Courier New" w:hAnsi="Courier New" w:cs="Courier New"/>
+                <w:color w:val="000000"/>
+                <w:sz w:val="22"/>
+                <w:szCs w:val="22"/>
+              </w:rPr>
+            </w:pPr>
+            <w:r>
+              <w:rPr>
+                <w:rFonts w:ascii="Courier New" w:hAnsi="Courier New" w:cs="Courier New"/>
+                <w:color w:val="000000"/>
+                <w:sz w:val="22"/>
+                <w:szCs w:val="22"/>
+              </w:rPr>
               <w:t>1</w:t>
+            </w:r>
+            <w:r>
+              <w:rPr>
+                <w:rFonts w:ascii="Courier New" w:hAnsi="Courier New" w:cs="Courier New"/>
+                <w:color w:val="000000"/>
+                <w:sz w:val="22"/>
+                <w:szCs w:val="22"/>
+              </w:rPr>
+              <w:t>,</w:t>
             </w:r>
           </w:p>
         </w:tc>
@@ -21702,12 +21945,6 @@
         </w:tc>
       </w:tr>
       <w:tr>
-        <w:tblPrEx>
-          <w:tblCellMar>
-            <w:top w:w="0" w:type="dxa"/>
-            <w:bottom w:w="0" w:type="dxa"/>
-          </w:tblCellMar>
-        </w:tblPrEx>
         <w:trPr>
           <w:trHeight w:val="290"/>
         </w:trPr>
@@ -21741,49 +21978,13 @@
                 <w:sz w:val="22"/>
                 <w:szCs w:val="22"/>
               </w:rPr>
-              <w:t>10</w:t>
+              <w:t>20,</w:t>
             </w:r>
           </w:p>
         </w:tc>
         <w:tc>
           <w:tcPr>
-            <w:tcW w:w="1620" w:type="dxa"/>
-            <w:tcBorders>
-              <w:top w:val="nil"/>
-              <w:left w:val="nil"/>
-              <w:bottom w:val="nil"/>
-              <w:right w:val="nil"/>
-            </w:tcBorders>
-          </w:tcPr>
-          <w:p>
-            <w:pPr>
-              <w:autoSpaceDE w:val="0"/>
-              <w:autoSpaceDN w:val="0"/>
-              <w:adjustRightInd w:val="0"/>
-              <w:ind w:left="90"/>
-              <w:rPr>
-                <w:rFonts w:ascii="Courier New" w:hAnsi="Courier New" w:cs="Courier New"/>
-                <w:color w:val="000000"/>
-                <w:sz w:val="22"/>
-                <w:szCs w:val="22"/>
-              </w:rPr>
-            </w:pPr>
-            <w:proofErr w:type="spellStart"/>
-            <w:r>
-              <w:rPr>
-                <w:rFonts w:ascii="Courier New" w:hAnsi="Courier New" w:cs="Courier New"/>
-                <w:color w:val="000000"/>
-                <w:sz w:val="22"/>
-                <w:szCs w:val="22"/>
-              </w:rPr>
-              <w:t>AcerRubr</w:t>
-            </w:r>
-            <w:proofErr w:type="spellEnd"/>
-          </w:p>
-        </w:tc>
-        <w:tc>
-          <w:tcPr>
-            <w:tcW w:w="1980" w:type="dxa"/>
+            <w:tcW w:w="1800" w:type="dxa"/>
             <w:tcBorders>
               <w:top w:val="nil"/>
               <w:left w:val="nil"/>
@@ -21811,7 +22012,41 @@
                 <w:sz w:val="22"/>
                 <w:szCs w:val="22"/>
               </w:rPr>
-              <w:t>1</w:t>
+              <w:t>NA</w:t>
+            </w:r>
+          </w:p>
+        </w:tc>
+        <w:tc>
+          <w:tcPr>
+            <w:tcW w:w="1800" w:type="dxa"/>
+            <w:tcBorders>
+              <w:top w:val="nil"/>
+              <w:left w:val="nil"/>
+              <w:bottom w:val="nil"/>
+              <w:right w:val="nil"/>
+            </w:tcBorders>
+          </w:tcPr>
+          <w:p>
+            <w:pPr>
+              <w:autoSpaceDE w:val="0"/>
+              <w:autoSpaceDN w:val="0"/>
+              <w:adjustRightInd w:val="0"/>
+              <w:ind w:left="90"/>
+              <w:rPr>
+                <w:rFonts w:ascii="Courier New" w:hAnsi="Courier New" w:cs="Courier New"/>
+                <w:color w:val="000000"/>
+                <w:sz w:val="22"/>
+                <w:szCs w:val="22"/>
+              </w:rPr>
+            </w:pPr>
+            <w:r>
+              <w:rPr>
+                <w:rFonts w:ascii="Courier New" w:hAnsi="Courier New" w:cs="Courier New"/>
+                <w:color w:val="000000"/>
+                <w:sz w:val="22"/>
+                <w:szCs w:val="22"/>
+              </w:rPr>
+              <w:t>0,</w:t>
             </w:r>
           </w:p>
         </w:tc>
@@ -21845,7 +22080,7 @@
                 <w:sz w:val="22"/>
                 <w:szCs w:val="22"/>
               </w:rPr>
-              <w:t>100</w:t>
+              <w:t>0</w:t>
             </w:r>
           </w:p>
         </w:tc>
@@ -22297,6 +22532,7 @@
         <w:pStyle w:val="textbody"/>
       </w:pPr>
       <w:r>
+        <w:lastRenderedPageBreak/>
         <w:t xml:space="preserve">If the succession </w:t>
       </w:r>
       <w:proofErr w:type="spellStart"/>
@@ -22315,7 +22551,6 @@
       <w:proofErr w:type="spellStart"/>
       <w:proofErr w:type="gramStart"/>
       <w:r>
-        <w:lastRenderedPageBreak/>
         <w:t>acersacc</w:t>
       </w:r>
       <w:proofErr w:type="spellEnd"/>
@@ -22437,7 +22672,7 @@
         <w:rFonts w:ascii="Arial" w:hAnsi="Arial" w:cs="Arial"/>
         <w:noProof/>
       </w:rPr>
-      <w:t>28</w:t>
+      <w:t>27</w:t>
     </w:r>
     <w:r>
       <w:rPr>
@@ -22529,21 +22764,11 @@
     <w:r>
       <w:t>NECN v</w:t>
     </w:r>
-    <w:r>
-      <w:fldChar w:fldCharType="begin"/>
-    </w:r>
-    <w:r>
-      <w:instrText xml:space="preserve"> DOCPROPERTY  "Extension Version"  \* MERGEFORMAT </w:instrText>
-    </w:r>
-    <w:r>
-      <w:fldChar w:fldCharType="separate"/>
-    </w:r>
-    <w:r>
-      <w:t>6.4</w:t>
-    </w:r>
-    <w:r>
-      <w:fldChar w:fldCharType="end"/>
-    </w:r>
+    <w:fldSimple w:instr=" DOCPROPERTY  &quot;Extension Version&quot;  \* MERGEFORMAT ">
+      <w:r>
+        <w:t>6.4</w:t>
+      </w:r>
+    </w:fldSimple>
     <w:r>
       <w:t xml:space="preserve"> – User Guide</w:t>
     </w:r>
@@ -25556,7 +25781,7 @@
 </file>
 
 <file path=customXml/itemProps1.xml><?xml version="1.0" encoding="utf-8"?>
-<ds:datastoreItem xmlns:ds="http://schemas.openxmlformats.org/officeDocument/2006/customXml" ds:itemID="{888618D5-831A-4671-8798-FA7AC54DDB35}">
+<ds:datastoreItem xmlns:ds="http://schemas.openxmlformats.org/officeDocument/2006/customXml" ds:itemID="{8A88CF33-5EA6-4D1A-8DFB-CA19FB435C2B}">
   <ds:schemaRefs>
     <ds:schemaRef ds:uri="http://schemas.openxmlformats.org/officeDocument/2006/bibliography"/>
   </ds:schemaRefs>

</xml_diff>